<commit_message>
added shortcut to March 21, 2016 Intermediate workshop Etherpad
</commit_message>
<xml_diff>
--- a/Intermediate Arduino Workshop notes.docx
+++ b/Intermediate Arduino Workshop notes.docx
@@ -5,14 +5,16 @@
     <w:p>
       <w:pPr>
         <w:rPr>
-          <w:rFonts w:ascii="Arial" w:hAnsi="Arial" w:cs="Arial"/>
-        </w:rPr>
-      </w:pPr>
-      <w:proofErr w:type="spellStart"/>
-      <w:proofErr w:type="gramStart"/>
-      <w:r>
-        <w:rPr>
-          <w:rFonts w:ascii="Arial" w:hAnsi="Arial" w:cs="Arial"/>
+          <w:rFonts w:ascii="Courier" w:hAnsi="Courier" w:cs="Arial"/>
+          <w:sz w:val="20"/>
+        </w:rPr>
+      </w:pPr>
+      <w:proofErr w:type="spellStart"/>
+      <w:proofErr w:type="gramStart"/>
+      <w:r>
+        <w:rPr>
+          <w:rFonts w:ascii="Courier" w:hAnsi="Courier" w:cs="Arial"/>
+          <w:sz w:val="20"/>
         </w:rPr>
         <w:t>int</w:t>
       </w:r>
@@ -20,7 +22,8 @@
       <w:proofErr w:type="gramEnd"/>
       <w:r>
         <w:rPr>
-          <w:rFonts w:ascii="Arial" w:hAnsi="Arial" w:cs="Arial"/>
+          <w:rFonts w:ascii="Courier" w:hAnsi="Courier" w:cs="Arial"/>
+          <w:sz w:val="20"/>
         </w:rPr>
         <w:t xml:space="preserve"> probe = A0;</w:t>
       </w:r>
@@ -28,27 +31,31 @@
     <w:p>
       <w:pPr>
         <w:rPr>
-          <w:rFonts w:ascii="Arial" w:hAnsi="Arial" w:cs="Arial"/>
-        </w:rPr>
-      </w:pPr>
-    </w:p>
-    <w:p>
-      <w:pPr>
-        <w:rPr>
-          <w:rFonts w:ascii="Arial" w:hAnsi="Arial" w:cs="Arial"/>
-        </w:rPr>
-      </w:pPr>
-      <w:proofErr w:type="gramStart"/>
-      <w:r>
-        <w:rPr>
-          <w:rFonts w:ascii="Arial" w:hAnsi="Arial" w:cs="Arial"/>
+          <w:rFonts w:ascii="Courier" w:hAnsi="Courier" w:cs="Arial"/>
+          <w:sz w:val="20"/>
+        </w:rPr>
+      </w:pPr>
+    </w:p>
+    <w:p>
+      <w:pPr>
+        <w:rPr>
+          <w:rFonts w:ascii="Courier" w:hAnsi="Courier" w:cs="Arial"/>
+          <w:sz w:val="20"/>
+        </w:rPr>
+      </w:pPr>
+      <w:proofErr w:type="gramStart"/>
+      <w:r>
+        <w:rPr>
+          <w:rFonts w:ascii="Courier" w:hAnsi="Courier" w:cs="Arial"/>
+          <w:sz w:val="20"/>
         </w:rPr>
         <w:t>void</w:t>
       </w:r>
       <w:proofErr w:type="gramEnd"/>
       <w:r>
         <w:rPr>
-          <w:rFonts w:ascii="Arial" w:hAnsi="Arial" w:cs="Arial"/>
+          <w:rFonts w:ascii="Courier" w:hAnsi="Courier" w:cs="Arial"/>
+          <w:sz w:val="20"/>
         </w:rPr>
         <w:t xml:space="preserve"> setup()</w:t>
       </w:r>
@@ -56,12 +63,14 @@
     <w:p>
       <w:pPr>
         <w:rPr>
-          <w:rFonts w:ascii="Arial" w:hAnsi="Arial" w:cs="Arial"/>
-        </w:rPr>
-      </w:pPr>
-      <w:r>
-        <w:rPr>
-          <w:rFonts w:ascii="Arial" w:hAnsi="Arial" w:cs="Arial"/>
+          <w:rFonts w:ascii="Courier" w:hAnsi="Courier" w:cs="Arial"/>
+          <w:sz w:val="20"/>
+        </w:rPr>
+      </w:pPr>
+      <w:r>
+        <w:rPr>
+          <w:rFonts w:ascii="Courier" w:hAnsi="Courier" w:cs="Arial"/>
+          <w:sz w:val="20"/>
         </w:rPr>
         <w:t>{</w:t>
       </w:r>
@@ -69,12 +78,14 @@
     <w:p>
       <w:pPr>
         <w:rPr>
-          <w:rFonts w:ascii="Arial" w:hAnsi="Arial" w:cs="Arial"/>
-        </w:rPr>
-      </w:pPr>
-      <w:r>
-        <w:rPr>
-          <w:rFonts w:ascii="Arial" w:hAnsi="Arial" w:cs="Arial"/>
+          <w:rFonts w:ascii="Courier" w:hAnsi="Courier" w:cs="Arial"/>
+          <w:sz w:val="20"/>
+        </w:rPr>
+      </w:pPr>
+      <w:r>
+        <w:rPr>
+          <w:rFonts w:ascii="Courier" w:hAnsi="Courier" w:cs="Arial"/>
+          <w:sz w:val="20"/>
         </w:rPr>
         <w:tab/>
       </w:r>
@@ -82,21 +93,24 @@
       <w:proofErr w:type="gramStart"/>
       <w:r>
         <w:rPr>
-          <w:rFonts w:ascii="Arial" w:hAnsi="Arial" w:cs="Arial"/>
+          <w:rFonts w:ascii="Courier" w:hAnsi="Courier" w:cs="Arial"/>
+          <w:sz w:val="20"/>
         </w:rPr>
         <w:t>Serial.begin</w:t>
       </w:r>
       <w:proofErr w:type="spellEnd"/>
       <w:r>
         <w:rPr>
-          <w:rFonts w:ascii="Arial" w:hAnsi="Arial" w:cs="Arial"/>
+          <w:rFonts w:ascii="Courier" w:hAnsi="Courier" w:cs="Arial"/>
+          <w:sz w:val="20"/>
         </w:rPr>
         <w:t>(</w:t>
       </w:r>
       <w:proofErr w:type="gramEnd"/>
       <w:r>
         <w:rPr>
-          <w:rFonts w:ascii="Arial" w:hAnsi="Arial" w:cs="Arial"/>
+          <w:rFonts w:ascii="Courier" w:hAnsi="Courier" w:cs="Arial"/>
+          <w:sz w:val="20"/>
         </w:rPr>
         <w:t>9600);</w:t>
       </w:r>
@@ -104,12 +118,14 @@
     <w:p>
       <w:pPr>
         <w:rPr>
-          <w:rFonts w:ascii="Arial" w:hAnsi="Arial" w:cs="Arial"/>
-        </w:rPr>
-      </w:pPr>
-      <w:r>
-        <w:rPr>
-          <w:rFonts w:ascii="Arial" w:hAnsi="Arial" w:cs="Arial"/>
+          <w:rFonts w:ascii="Courier" w:hAnsi="Courier" w:cs="Arial"/>
+          <w:sz w:val="20"/>
+        </w:rPr>
+      </w:pPr>
+      <w:r>
+        <w:rPr>
+          <w:rFonts w:ascii="Courier" w:hAnsi="Courier" w:cs="Arial"/>
+          <w:sz w:val="20"/>
         </w:rPr>
         <w:tab/>
       </w:r>
@@ -117,7 +133,8 @@
       <w:proofErr w:type="gramStart"/>
       <w:r>
         <w:rPr>
-          <w:rFonts w:ascii="Arial" w:hAnsi="Arial" w:cs="Arial"/>
+          <w:rFonts w:ascii="Courier" w:hAnsi="Courier" w:cs="Arial"/>
+          <w:sz w:val="20"/>
         </w:rPr>
         <w:t>pinMode</w:t>
       </w:r>
@@ -125,7 +142,8 @@
       <w:proofErr w:type="gramEnd"/>
       <w:r>
         <w:rPr>
-          <w:rFonts w:ascii="Arial" w:hAnsi="Arial" w:cs="Arial"/>
+          <w:rFonts w:ascii="Courier" w:hAnsi="Courier" w:cs="Arial"/>
+          <w:sz w:val="20"/>
         </w:rPr>
         <w:t>(probe, INPUT);</w:t>
       </w:r>
@@ -133,12 +151,14 @@
     <w:p>
       <w:pPr>
         <w:rPr>
-          <w:rFonts w:ascii="Arial" w:hAnsi="Arial" w:cs="Arial"/>
-        </w:rPr>
-      </w:pPr>
-      <w:r>
-        <w:rPr>
-          <w:rFonts w:ascii="Arial" w:hAnsi="Arial" w:cs="Arial"/>
+          <w:rFonts w:ascii="Courier" w:hAnsi="Courier" w:cs="Arial"/>
+          <w:sz w:val="20"/>
+        </w:rPr>
+      </w:pPr>
+      <w:r>
+        <w:rPr>
+          <w:rFonts w:ascii="Courier" w:hAnsi="Courier" w:cs="Arial"/>
+          <w:sz w:val="20"/>
         </w:rPr>
         <w:t>}</w:t>
       </w:r>
@@ -146,27 +166,31 @@
     <w:p>
       <w:pPr>
         <w:rPr>
-          <w:rFonts w:ascii="Arial" w:hAnsi="Arial" w:cs="Arial"/>
-        </w:rPr>
-      </w:pPr>
-    </w:p>
-    <w:p>
-      <w:pPr>
-        <w:rPr>
-          <w:rFonts w:ascii="Arial" w:hAnsi="Arial" w:cs="Arial"/>
-        </w:rPr>
-      </w:pPr>
-      <w:proofErr w:type="gramStart"/>
-      <w:r>
-        <w:rPr>
-          <w:rFonts w:ascii="Arial" w:hAnsi="Arial" w:cs="Arial"/>
+          <w:rFonts w:ascii="Courier" w:hAnsi="Courier" w:cs="Arial"/>
+          <w:sz w:val="20"/>
+        </w:rPr>
+      </w:pPr>
+    </w:p>
+    <w:p>
+      <w:pPr>
+        <w:rPr>
+          <w:rFonts w:ascii="Courier" w:hAnsi="Courier" w:cs="Arial"/>
+          <w:sz w:val="20"/>
+        </w:rPr>
+      </w:pPr>
+      <w:proofErr w:type="gramStart"/>
+      <w:r>
+        <w:rPr>
+          <w:rFonts w:ascii="Courier" w:hAnsi="Courier" w:cs="Arial"/>
+          <w:sz w:val="20"/>
         </w:rPr>
         <w:t>void</w:t>
       </w:r>
       <w:proofErr w:type="gramEnd"/>
       <w:r>
         <w:rPr>
-          <w:rFonts w:ascii="Arial" w:hAnsi="Arial" w:cs="Arial"/>
+          <w:rFonts w:ascii="Courier" w:hAnsi="Courier" w:cs="Arial"/>
+          <w:sz w:val="20"/>
         </w:rPr>
         <w:t xml:space="preserve"> loop()</w:t>
       </w:r>
@@ -174,12 +198,14 @@
     <w:p>
       <w:pPr>
         <w:rPr>
-          <w:rFonts w:ascii="Arial" w:hAnsi="Arial" w:cs="Arial"/>
-        </w:rPr>
-      </w:pPr>
-      <w:r>
-        <w:rPr>
-          <w:rFonts w:ascii="Arial" w:hAnsi="Arial" w:cs="Arial"/>
+          <w:rFonts w:ascii="Courier" w:hAnsi="Courier" w:cs="Arial"/>
+          <w:sz w:val="20"/>
+        </w:rPr>
+      </w:pPr>
+      <w:r>
+        <w:rPr>
+          <w:rFonts w:ascii="Courier" w:hAnsi="Courier" w:cs="Arial"/>
+          <w:sz w:val="20"/>
         </w:rPr>
         <w:t>{</w:t>
       </w:r>
@@ -187,19 +213,22 @@
     <w:p>
       <w:pPr>
         <w:rPr>
-          <w:rFonts w:ascii="Arial" w:hAnsi="Arial" w:cs="Arial"/>
-        </w:rPr>
-      </w:pPr>
-      <w:r>
-        <w:rPr>
-          <w:rFonts w:ascii="Arial" w:hAnsi="Arial" w:cs="Arial"/>
+          <w:rFonts w:ascii="Courier" w:hAnsi="Courier" w:cs="Arial"/>
+          <w:sz w:val="20"/>
+        </w:rPr>
+      </w:pPr>
+      <w:r>
+        <w:rPr>
+          <w:rFonts w:ascii="Courier" w:hAnsi="Courier" w:cs="Arial"/>
+          <w:sz w:val="20"/>
         </w:rPr>
         <w:tab/>
       </w:r>
       <w:proofErr w:type="spellStart"/>
       <w:r>
         <w:rPr>
-          <w:rFonts w:ascii="Arial" w:hAnsi="Arial" w:cs="Arial"/>
+          <w:rFonts w:ascii="Courier" w:hAnsi="Courier" w:cs="Arial"/>
+          <w:sz w:val="20"/>
         </w:rPr>
         <w:t>Serial.println</w:t>
       </w:r>
@@ -207,14 +236,16 @@
       <w:proofErr w:type="gramStart"/>
       <w:r>
         <w:rPr>
-          <w:rFonts w:ascii="Arial" w:hAnsi="Arial" w:cs="Arial"/>
+          <w:rFonts w:ascii="Courier" w:hAnsi="Courier" w:cs="Arial"/>
+          <w:sz w:val="20"/>
         </w:rPr>
         <w:t xml:space="preserve">(  </w:t>
       </w:r>
       <w:proofErr w:type="spellStart"/>
       <w:r>
         <w:rPr>
-          <w:rFonts w:ascii="Arial" w:hAnsi="Arial" w:cs="Arial"/>
+          <w:rFonts w:ascii="Courier" w:hAnsi="Courier" w:cs="Arial"/>
+          <w:sz w:val="20"/>
         </w:rPr>
         <w:t>analogRead</w:t>
       </w:r>
@@ -222,189 +253,198 @@
       <w:proofErr w:type="gramEnd"/>
       <w:r>
         <w:rPr>
-          <w:rFonts w:ascii="Arial" w:hAnsi="Arial" w:cs="Arial"/>
+          <w:rFonts w:ascii="Courier" w:hAnsi="Courier" w:cs="Arial"/>
+          <w:sz w:val="20"/>
+        </w:rPr>
+        <w:t>( probe )  );</w:t>
+      </w:r>
+    </w:p>
+    <w:p>
+      <w:pPr>
+        <w:rPr>
+          <w:rFonts w:ascii="Courier" w:hAnsi="Courier" w:cs="Arial"/>
+          <w:sz w:val="20"/>
+        </w:rPr>
+      </w:pPr>
+      <w:r>
+        <w:rPr>
+          <w:rFonts w:ascii="Courier" w:hAnsi="Courier" w:cs="Arial"/>
+          <w:sz w:val="20"/>
+        </w:rPr>
+        <w:tab/>
+      </w:r>
+    </w:p>
+    <w:p>
+      <w:pPr>
+        <w:rPr>
+          <w:rFonts w:ascii="Courier" w:hAnsi="Courier" w:cs="Arial"/>
+          <w:sz w:val="20"/>
+        </w:rPr>
+      </w:pPr>
+      <w:r>
+        <w:rPr>
+          <w:rFonts w:ascii="Courier" w:hAnsi="Courier" w:cs="Arial"/>
+          <w:sz w:val="20"/>
+        </w:rPr>
+        <w:t>}</w:t>
+      </w:r>
+    </w:p>
+    <w:p>
+      <w:pPr>
+        <w:rPr>
+          <w:rFonts w:ascii="Courier" w:hAnsi="Courier" w:cs="Arial"/>
+          <w:sz w:val="12"/>
+        </w:rPr>
+      </w:pPr>
+    </w:p>
+    <w:p>
+      <w:pPr>
+        <w:rPr>
+          <w:rFonts w:ascii="Courier" w:hAnsi="Courier" w:cs="Arial"/>
+          <w:sz w:val="16"/>
+        </w:rPr>
+      </w:pPr>
+    </w:p>
+    <w:p>
+      <w:pPr>
+        <w:rPr>
+          <w:rFonts w:ascii="Courier" w:hAnsi="Courier" w:cs="Arial"/>
+          <w:sz w:val="16"/>
+        </w:rPr>
+      </w:pPr>
+    </w:p>
+    <w:p>
+      <w:pPr>
+        <w:rPr>
+          <w:rFonts w:ascii="Courier" w:hAnsi="Courier" w:cs="Arial"/>
+          <w:b/>
+          <w:sz w:val="20"/>
+        </w:rPr>
+      </w:pPr>
+      <w:proofErr w:type="spellStart"/>
+      <w:r>
+        <w:rPr>
+          <w:rFonts w:ascii="Courier" w:hAnsi="Courier" w:cs="Arial"/>
+          <w:b/>
+          <w:sz w:val="20"/>
+          <w:u w:val="single"/>
+        </w:rPr>
+        <w:t>Multimeter</w:t>
+      </w:r>
+      <w:proofErr w:type="spellEnd"/>
+      <w:r>
+        <w:rPr>
+          <w:rFonts w:ascii="Courier" w:hAnsi="Courier" w:cs="Arial"/>
+          <w:b/>
+          <w:sz w:val="20"/>
+        </w:rPr>
+        <w:t xml:space="preserve">             </w:t>
+      </w:r>
+      <w:proofErr w:type="spellStart"/>
+      <w:r>
+        <w:rPr>
+          <w:rFonts w:ascii="Courier" w:hAnsi="Courier" w:cs="Arial"/>
+          <w:b/>
+          <w:sz w:val="20"/>
+          <w:u w:val="single"/>
+        </w:rPr>
+        <w:t>analogRead</w:t>
+      </w:r>
+      <w:proofErr w:type="spellEnd"/>
+      <w:proofErr w:type="gramStart"/>
+      <w:r>
+        <w:rPr>
+          <w:rFonts w:ascii="Courier" w:hAnsi="Courier" w:cs="Arial"/>
+          <w:b/>
+          <w:sz w:val="20"/>
+          <w:u w:val="single"/>
         </w:rPr>
         <w:t>( probe</w:t>
       </w:r>
-      <w:r>
-        <w:rPr>
-          <w:rFonts w:ascii="Arial" w:hAnsi="Arial" w:cs="Arial"/>
-        </w:rPr>
-        <w:t xml:space="preserve"> </w:t>
-      </w:r>
-      <w:r>
-        <w:rPr>
-          <w:rFonts w:ascii="Arial" w:hAnsi="Arial" w:cs="Arial"/>
-        </w:rPr>
-        <w:t>)  );</w:t>
-      </w:r>
-    </w:p>
-    <w:p>
-      <w:pPr>
-        <w:rPr>
-          <w:rFonts w:ascii="Arial" w:hAnsi="Arial" w:cs="Arial"/>
-        </w:rPr>
-      </w:pPr>
-      <w:r>
-        <w:rPr>
-          <w:rFonts w:ascii="Arial" w:hAnsi="Arial" w:cs="Arial"/>
-        </w:rPr>
-        <w:tab/>
-      </w:r>
-    </w:p>
-    <w:p>
-      <w:pPr>
-        <w:rPr>
-          <w:rFonts w:ascii="Arial" w:hAnsi="Arial" w:cs="Arial"/>
-        </w:rPr>
-      </w:pPr>
-      <w:r>
-        <w:rPr>
-          <w:rFonts w:ascii="Arial" w:hAnsi="Arial" w:cs="Arial"/>
-        </w:rPr>
-        <w:t>}</w:t>
-      </w:r>
-    </w:p>
-    <w:p>
-      <w:pPr>
-        <w:rPr>
-          <w:rFonts w:ascii="Arial" w:hAnsi="Arial" w:cs="Arial"/>
-        </w:rPr>
-      </w:pPr>
-      <w:bookmarkStart w:id="0" w:name="_GoBack"/>
-      <w:bookmarkEnd w:id="0"/>
-    </w:p>
-    <w:p>
-      <w:pPr>
-        <w:rPr>
-          <w:rFonts w:ascii="Arial" w:hAnsi="Arial" w:cs="Arial"/>
-        </w:rPr>
-      </w:pPr>
-    </w:p>
-    <w:p>
-      <w:pPr>
-        <w:rPr>
-          <w:rFonts w:ascii="Arial" w:hAnsi="Arial" w:cs="Arial"/>
-        </w:rPr>
-      </w:pPr>
-    </w:p>
-    <w:p>
-      <w:pPr>
-        <w:rPr>
-          <w:rFonts w:ascii="Arial" w:hAnsi="Arial" w:cs="Arial"/>
-          <w:b/>
-        </w:rPr>
-      </w:pPr>
-      <w:proofErr w:type="spellStart"/>
-      <w:r>
-        <w:rPr>
-          <w:rFonts w:ascii="Arial" w:hAnsi="Arial" w:cs="Arial"/>
-          <w:b/>
+      <w:proofErr w:type="gramEnd"/>
+      <w:r>
+        <w:rPr>
+          <w:rFonts w:ascii="Courier" w:hAnsi="Courier" w:cs="Arial"/>
+          <w:b/>
+          <w:sz w:val="20"/>
           <w:u w:val="single"/>
         </w:rPr>
-        <w:t>Multimeter</w:t>
-      </w:r>
-      <w:proofErr w:type="spellEnd"/>
-      <w:r>
-        <w:rPr>
-          <w:rFonts w:ascii="Arial" w:hAnsi="Arial" w:cs="Arial"/>
-          <w:b/>
-        </w:rPr>
-        <w:t xml:space="preserve">                       </w:t>
-      </w:r>
-      <w:proofErr w:type="spellStart"/>
-      <w:r>
-        <w:rPr>
-          <w:rFonts w:ascii="Arial" w:hAnsi="Arial" w:cs="Arial"/>
-          <w:b/>
+        <w:t xml:space="preserve"> );</w:t>
+      </w:r>
+      <w:r>
+        <w:rPr>
+          <w:rFonts w:ascii="Courier" w:hAnsi="Courier" w:cs="Arial"/>
+          <w:b/>
+          <w:sz w:val="20"/>
+        </w:rPr>
+        <w:t xml:space="preserve">  </w:t>
+      </w:r>
+      <w:r>
+        <w:rPr>
+          <w:rFonts w:ascii="Courier" w:hAnsi="Courier" w:cs="Arial"/>
+          <w:b/>
+          <w:sz w:val="20"/>
+        </w:rPr>
+        <w:t xml:space="preserve">   </w:t>
+      </w:r>
+      <w:r>
+        <w:rPr>
+          <w:rFonts w:ascii="Courier" w:hAnsi="Courier" w:cs="Arial"/>
+          <w:b/>
+          <w:sz w:val="20"/>
           <w:u w:val="single"/>
         </w:rPr>
+        <w:t xml:space="preserve">Scaled </w:t>
+      </w:r>
+      <w:proofErr w:type="spellStart"/>
+      <w:r>
+        <w:rPr>
+          <w:rFonts w:ascii="Courier" w:hAnsi="Courier" w:cs="Arial"/>
+          <w:b/>
+          <w:sz w:val="20"/>
+          <w:u w:val="single"/>
+        </w:rPr>
         <w:t>analogRead</w:t>
       </w:r>
       <w:proofErr w:type="spellEnd"/>
-      <w:proofErr w:type="gramStart"/>
-      <w:r>
-        <w:rPr>
-          <w:rFonts w:ascii="Arial" w:hAnsi="Arial" w:cs="Arial"/>
-          <w:b/>
+      <w:r>
+        <w:rPr>
+          <w:rFonts w:ascii="Courier" w:hAnsi="Courier" w:cs="Arial"/>
+          <w:b/>
+          <w:sz w:val="20"/>
           <w:u w:val="single"/>
         </w:rPr>
-        <w:t>( probe</w:t>
-      </w:r>
-      <w:proofErr w:type="gramEnd"/>
-      <w:r>
-        <w:rPr>
-          <w:rFonts w:ascii="Arial" w:hAnsi="Arial" w:cs="Arial"/>
-          <w:b/>
-          <w:u w:val="single"/>
-        </w:rPr>
-        <w:t xml:space="preserve"> );</w:t>
-      </w:r>
-      <w:r>
-        <w:rPr>
-          <w:rFonts w:ascii="Arial" w:hAnsi="Arial" w:cs="Arial"/>
-          <w:b/>
-        </w:rPr>
-        <w:t xml:space="preserve">        </w:t>
-      </w:r>
-      <w:r>
-        <w:rPr>
-          <w:rFonts w:ascii="Arial" w:hAnsi="Arial" w:cs="Arial"/>
-          <w:b/>
-        </w:rPr>
-        <w:t xml:space="preserve"> </w:t>
-      </w:r>
-      <w:r>
-        <w:rPr>
-          <w:rFonts w:ascii="Arial" w:hAnsi="Arial" w:cs="Arial"/>
-          <w:b/>
-          <w:u w:val="single"/>
-        </w:rPr>
-        <w:t xml:space="preserve">Scaled </w:t>
-      </w:r>
-      <w:proofErr w:type="spellStart"/>
-      <w:r>
-        <w:rPr>
-          <w:rFonts w:ascii="Arial" w:hAnsi="Arial" w:cs="Arial"/>
-          <w:b/>
-          <w:u w:val="single"/>
-        </w:rPr>
-        <w:t>analogRead</w:t>
-      </w:r>
-      <w:proofErr w:type="spellEnd"/>
-      <w:r>
-        <w:rPr>
-          <w:rFonts w:ascii="Arial" w:hAnsi="Arial" w:cs="Arial"/>
-          <w:b/>
-          <w:u w:val="single"/>
-        </w:rPr>
         <w:t>( probe);</w:t>
       </w:r>
     </w:p>
     <w:p>
       <w:pPr>
         <w:rPr>
-          <w:rFonts w:ascii="Arial" w:hAnsi="Arial" w:cs="Arial"/>
-        </w:rPr>
-      </w:pPr>
-    </w:p>
-    <w:p>
-      <w:pPr>
-        <w:rPr>
-          <w:rFonts w:ascii="Arial" w:hAnsi="Arial" w:cs="Arial"/>
-        </w:rPr>
-      </w:pPr>
-    </w:p>
-    <w:p>
-      <w:pPr>
-        <w:rPr>
-          <w:rFonts w:ascii="Arial" w:hAnsi="Arial" w:cs="Arial"/>
-        </w:rPr>
-      </w:pPr>
-      <w:r>
-        <w:rPr>
-          <w:rFonts w:ascii="Arial" w:hAnsi="Arial" w:cs="Arial"/>
+          <w:rFonts w:ascii="Courier" w:hAnsi="Courier" w:cs="Arial"/>
+          <w:sz w:val="16"/>
+        </w:rPr>
+      </w:pPr>
+    </w:p>
+    <w:p>
+      <w:pPr>
+        <w:rPr>
+          <w:rFonts w:ascii="Courier" w:hAnsi="Courier" w:cs="Arial"/>
+          <w:sz w:val="16"/>
+        </w:rPr>
+      </w:pPr>
+    </w:p>
+    <w:p>
+      <w:pPr>
+        <w:rPr>
+          <w:rFonts w:ascii="Courier" w:hAnsi="Courier" w:cs="Arial"/>
+          <w:sz w:val="16"/>
+        </w:rPr>
+      </w:pPr>
+      <w:r>
+        <w:rPr>
+          <w:rFonts w:ascii="Courier" w:hAnsi="Courier" w:cs="Arial"/>
           <w:noProof/>
+          <w:sz w:val="16"/>
         </w:rPr>
         <w:drawing>
           <wp:inline distT="0" distB="0" distL="0" distR="0" wp14:anchorId="3F0A758A" wp14:editId="0F4C0F0B">
@@ -457,14 +497,16 @@
       </w:r>
       <w:r>
         <w:rPr>
-          <w:rFonts w:ascii="Arial" w:hAnsi="Arial" w:cs="Arial"/>
+          <w:rFonts w:ascii="Courier" w:hAnsi="Courier" w:cs="Arial"/>
+          <w:sz w:val="16"/>
         </w:rPr>
         <w:t xml:space="preserve">     </w:t>
       </w:r>
       <w:r>
         <w:rPr>
-          <w:rFonts w:ascii="Arial" w:hAnsi="Arial" w:cs="Arial"/>
+          <w:rFonts w:ascii="Courier" w:hAnsi="Courier" w:cs="Arial"/>
           <w:noProof/>
+          <w:sz w:val="16"/>
         </w:rPr>
         <w:drawing>
           <wp:inline distT="0" distB="0" distL="0" distR="0" wp14:anchorId="73E9DFA7" wp14:editId="6E35EE85">
@@ -517,14 +559,16 @@
       </w:r>
       <w:r>
         <w:rPr>
-          <w:rFonts w:ascii="Arial" w:hAnsi="Arial" w:cs="Arial"/>
+          <w:rFonts w:ascii="Courier" w:hAnsi="Courier" w:cs="Arial"/>
+          <w:sz w:val="16"/>
         </w:rPr>
         <w:t xml:space="preserve">      </w:t>
       </w:r>
       <w:r>
         <w:rPr>
-          <w:rFonts w:ascii="Arial" w:hAnsi="Arial" w:cs="Arial"/>
+          <w:rFonts w:ascii="Courier" w:hAnsi="Courier" w:cs="Arial"/>
           <w:noProof/>
+          <w:sz w:val="16"/>
         </w:rPr>
         <w:drawing>
           <wp:inline distT="0" distB="0" distL="0" distR="0" wp14:anchorId="260C510A" wp14:editId="418DB5B0">
@@ -579,19 +623,22 @@
     <w:p>
       <w:pPr>
         <w:rPr>
-          <w:rFonts w:ascii="Arial" w:hAnsi="Arial" w:cs="Arial"/>
-        </w:rPr>
-      </w:pPr>
-    </w:p>
-    <w:p>
-      <w:pPr>
-        <w:rPr>
-          <w:rFonts w:ascii="Arial" w:hAnsi="Arial" w:cs="Arial"/>
-        </w:rPr>
-      </w:pPr>
-      <w:r>
-        <w:rPr>
-          <w:rFonts w:ascii="Arial" w:hAnsi="Arial" w:cs="Arial"/>
+          <w:rFonts w:ascii="Courier" w:hAnsi="Courier" w:cs="Arial"/>
+          <w:sz w:val="16"/>
+        </w:rPr>
+      </w:pPr>
+    </w:p>
+    <w:p>
+      <w:pPr>
+        <w:rPr>
+          <w:rFonts w:ascii="Courier" w:hAnsi="Courier" w:cs="Arial"/>
+          <w:sz w:val="16"/>
+        </w:rPr>
+      </w:pPr>
+      <w:r>
+        <w:rPr>
+          <w:rFonts w:ascii="Courier" w:hAnsi="Courier" w:cs="Arial"/>
+          <w:sz w:val="16"/>
         </w:rPr>
         <w:tab/>
       </w:r>
@@ -599,23 +646,26 @@
     <w:p>
       <w:pPr>
         <w:rPr>
-          <w:rFonts w:ascii="Arial" w:hAnsi="Arial" w:cs="Arial"/>
-          <w:b/>
-        </w:rPr>
-      </w:pPr>
-      <w:proofErr w:type="gramStart"/>
-      <w:r>
-        <w:rPr>
-          <w:rFonts w:ascii="Arial" w:hAnsi="Arial" w:cs="Arial"/>
-          <w:b/>
+          <w:rFonts w:ascii="Courier" w:hAnsi="Courier" w:cs="Arial"/>
+          <w:b/>
+          <w:sz w:val="20"/>
+        </w:rPr>
+      </w:pPr>
+      <w:proofErr w:type="gramStart"/>
+      <w:r>
+        <w:rPr>
+          <w:rFonts w:ascii="Courier" w:hAnsi="Courier" w:cs="Arial"/>
+          <w:b/>
+          <w:sz w:val="20"/>
         </w:rPr>
         <w:t>replace</w:t>
       </w:r>
       <w:proofErr w:type="gramEnd"/>
       <w:r>
         <w:rPr>
-          <w:rFonts w:ascii="Arial" w:hAnsi="Arial" w:cs="Arial"/>
-          <w:b/>
+          <w:rFonts w:ascii="Courier" w:hAnsi="Courier" w:cs="Arial"/>
+          <w:b/>
+          <w:sz w:val="20"/>
         </w:rPr>
         <w:t xml:space="preserve"> </w:t>
       </w:r>
@@ -623,20 +673,23 @@
     <w:p>
       <w:pPr>
         <w:rPr>
-          <w:rFonts w:ascii="Arial" w:hAnsi="Arial" w:cs="Arial"/>
-        </w:rPr>
-      </w:pPr>
-    </w:p>
-    <w:p>
-      <w:pPr>
-        <w:rPr>
-          <w:rFonts w:ascii="Arial" w:hAnsi="Arial" w:cs="Arial"/>
-        </w:rPr>
-      </w:pPr>
-      <w:proofErr w:type="spellStart"/>
-      <w:r>
-        <w:rPr>
-          <w:rFonts w:ascii="Arial" w:hAnsi="Arial" w:cs="Arial"/>
+          <w:rFonts w:ascii="Courier" w:hAnsi="Courier" w:cs="Arial"/>
+          <w:sz w:val="20"/>
+        </w:rPr>
+      </w:pPr>
+    </w:p>
+    <w:p>
+      <w:pPr>
+        <w:rPr>
+          <w:rFonts w:ascii="Courier" w:hAnsi="Courier" w:cs="Arial"/>
+          <w:sz w:val="20"/>
+        </w:rPr>
+      </w:pPr>
+      <w:proofErr w:type="spellStart"/>
+      <w:r>
+        <w:rPr>
+          <w:rFonts w:ascii="Courier" w:hAnsi="Courier" w:cs="Arial"/>
+          <w:sz w:val="20"/>
         </w:rPr>
         <w:t>Serial.println</w:t>
       </w:r>
@@ -644,14 +697,16 @@
       <w:proofErr w:type="gramStart"/>
       <w:r>
         <w:rPr>
-          <w:rFonts w:ascii="Arial" w:hAnsi="Arial" w:cs="Arial"/>
+          <w:rFonts w:ascii="Courier" w:hAnsi="Courier" w:cs="Arial"/>
+          <w:sz w:val="20"/>
         </w:rPr>
         <w:t xml:space="preserve">(  </w:t>
       </w:r>
       <w:proofErr w:type="spellStart"/>
       <w:r>
         <w:rPr>
-          <w:rFonts w:ascii="Arial" w:hAnsi="Arial" w:cs="Arial"/>
+          <w:rFonts w:ascii="Courier" w:hAnsi="Courier" w:cs="Arial"/>
+          <w:sz w:val="20"/>
         </w:rPr>
         <w:t>analogRead</w:t>
       </w:r>
@@ -659,42 +714,34 @@
       <w:proofErr w:type="gramEnd"/>
       <w:r>
         <w:rPr>
-          <w:rFonts w:ascii="Arial" w:hAnsi="Arial" w:cs="Arial"/>
-        </w:rPr>
-        <w:t>( probe</w:t>
-      </w:r>
-      <w:r>
-        <w:rPr>
-          <w:rFonts w:ascii="Arial" w:hAnsi="Arial" w:cs="Arial"/>
-        </w:rPr>
-        <w:t xml:space="preserve"> </w:t>
-      </w:r>
-      <w:r>
-        <w:rPr>
-          <w:rFonts w:ascii="Arial" w:hAnsi="Arial" w:cs="Arial"/>
-        </w:rPr>
-        <w:t>)  );</w:t>
-      </w:r>
-    </w:p>
-    <w:p>
-      <w:pPr>
-        <w:rPr>
-          <w:rFonts w:ascii="Arial" w:hAnsi="Arial" w:cs="Arial"/>
-        </w:rPr>
-      </w:pPr>
-    </w:p>
-    <w:p>
-      <w:pPr>
-        <w:rPr>
-          <w:rFonts w:ascii="Arial" w:hAnsi="Arial" w:cs="Arial"/>
-          <w:b/>
-        </w:rPr>
-      </w:pPr>
-      <w:proofErr w:type="gramStart"/>
-      <w:r>
-        <w:rPr>
-          <w:rFonts w:ascii="Arial" w:hAnsi="Arial" w:cs="Arial"/>
-          <w:b/>
+          <w:rFonts w:ascii="Courier" w:hAnsi="Courier" w:cs="Arial"/>
+          <w:sz w:val="20"/>
+        </w:rPr>
+        <w:t>( probe )  );</w:t>
+      </w:r>
+    </w:p>
+    <w:p>
+      <w:pPr>
+        <w:rPr>
+          <w:rFonts w:ascii="Courier" w:hAnsi="Courier" w:cs="Arial"/>
+          <w:sz w:val="20"/>
+        </w:rPr>
+      </w:pPr>
+    </w:p>
+    <w:p>
+      <w:pPr>
+        <w:rPr>
+          <w:rFonts w:ascii="Courier" w:hAnsi="Courier" w:cs="Arial"/>
+          <w:b/>
+          <w:sz w:val="20"/>
+        </w:rPr>
+      </w:pPr>
+      <w:proofErr w:type="gramStart"/>
+      <w:r>
+        <w:rPr>
+          <w:rFonts w:ascii="Courier" w:hAnsi="Courier" w:cs="Arial"/>
+          <w:b/>
+          <w:sz w:val="20"/>
         </w:rPr>
         <w:t>with</w:t>
       </w:r>
@@ -703,20 +750,23 @@
     <w:p>
       <w:pPr>
         <w:rPr>
-          <w:rFonts w:ascii="Arial" w:hAnsi="Arial" w:cs="Arial"/>
-        </w:rPr>
-      </w:pPr>
-    </w:p>
-    <w:p>
-      <w:pPr>
-        <w:rPr>
-          <w:rFonts w:ascii="Arial" w:hAnsi="Arial" w:cs="Arial"/>
-        </w:rPr>
-      </w:pPr>
-      <w:proofErr w:type="spellStart"/>
-      <w:r>
-        <w:rPr>
-          <w:rFonts w:ascii="Arial" w:hAnsi="Arial" w:cs="Arial"/>
+          <w:rFonts w:ascii="Courier" w:hAnsi="Courier" w:cs="Arial"/>
+          <w:sz w:val="20"/>
+        </w:rPr>
+      </w:pPr>
+    </w:p>
+    <w:p>
+      <w:pPr>
+        <w:rPr>
+          <w:rFonts w:ascii="Courier" w:hAnsi="Courier" w:cs="Arial"/>
+          <w:sz w:val="20"/>
+        </w:rPr>
+      </w:pPr>
+      <w:proofErr w:type="spellStart"/>
+      <w:r>
+        <w:rPr>
+          <w:rFonts w:ascii="Courier" w:hAnsi="Courier" w:cs="Arial"/>
+          <w:sz w:val="20"/>
         </w:rPr>
         <w:t>Serial.println</w:t>
       </w:r>
@@ -724,28 +774,32 @@
       <w:proofErr w:type="gramStart"/>
       <w:r>
         <w:rPr>
-          <w:rFonts w:ascii="Arial" w:hAnsi="Arial" w:cs="Arial"/>
+          <w:rFonts w:ascii="Courier" w:hAnsi="Courier" w:cs="Arial"/>
+          <w:sz w:val="20"/>
         </w:rPr>
         <w:t>( 5</w:t>
       </w:r>
       <w:proofErr w:type="gramEnd"/>
       <w:r>
         <w:rPr>
-          <w:rFonts w:ascii="Arial" w:hAnsi="Arial" w:cs="Arial"/>
+          <w:rFonts w:ascii="Courier" w:hAnsi="Courier" w:cs="Arial"/>
+          <w:sz w:val="20"/>
         </w:rPr>
         <w:t xml:space="preserve"> * ( </w:t>
       </w:r>
       <w:proofErr w:type="spellStart"/>
       <w:r>
         <w:rPr>
-          <w:rFonts w:ascii="Arial" w:hAnsi="Arial" w:cs="Arial"/>
+          <w:rFonts w:ascii="Courier" w:hAnsi="Courier" w:cs="Arial"/>
+          <w:sz w:val="20"/>
         </w:rPr>
         <w:t>analogRead</w:t>
       </w:r>
       <w:proofErr w:type="spellEnd"/>
       <w:r>
         <w:rPr>
-          <w:rFonts w:ascii="Arial" w:hAnsi="Arial" w:cs="Arial"/>
+          <w:rFonts w:ascii="Courier" w:hAnsi="Courier" w:cs="Arial"/>
+          <w:sz w:val="20"/>
         </w:rPr>
         <w:t>( probe ) / 1024.0 ) );</w:t>
       </w:r>
@@ -753,12 +807,14 @@
     <w:p>
       <w:pPr>
         <w:rPr>
-          <w:rFonts w:ascii="Arial" w:hAnsi="Arial" w:cs="Arial"/>
-        </w:rPr>
-      </w:pPr>
-      <w:r>
-        <w:rPr>
-          <w:rFonts w:ascii="Arial" w:hAnsi="Arial" w:cs="Arial"/>
+          <w:rFonts w:ascii="Courier" w:hAnsi="Courier" w:cs="Arial"/>
+          <w:sz w:val="20"/>
+        </w:rPr>
+      </w:pPr>
+      <w:r>
+        <w:rPr>
+          <w:rFonts w:ascii="Courier" w:hAnsi="Courier" w:cs="Arial"/>
+          <w:sz w:val="20"/>
         </w:rPr>
         <w:tab/>
       </w:r>
@@ -766,71 +822,80 @@
     <w:p>
       <w:pPr>
         <w:rPr>
-          <w:rFonts w:ascii="Arial" w:hAnsi="Arial" w:cs="Arial"/>
-        </w:rPr>
-      </w:pPr>
-    </w:p>
-    <w:p>
-      <w:pPr>
-        <w:rPr>
-          <w:rFonts w:ascii="Arial" w:hAnsi="Arial" w:cs="Arial"/>
-          <w:b/>
-        </w:rPr>
-      </w:pPr>
-      <w:r>
-        <w:rPr>
-          <w:rFonts w:ascii="Arial" w:hAnsi="Arial" w:cs="Arial"/>
-          <w:b/>
-        </w:rPr>
-        <w:lastRenderedPageBreak/>
+          <w:rFonts w:ascii="Courier" w:hAnsi="Courier" w:cs="Arial"/>
+          <w:sz w:val="20"/>
+        </w:rPr>
+      </w:pPr>
+    </w:p>
+    <w:p>
+      <w:pPr>
+        <w:rPr>
+          <w:rFonts w:ascii="Courier" w:hAnsi="Courier" w:cs="Arial"/>
+          <w:b/>
+          <w:sz w:val="20"/>
+        </w:rPr>
+      </w:pPr>
+      <w:r>
+        <w:rPr>
+          <w:rFonts w:ascii="Courier" w:hAnsi="Courier" w:cs="Arial"/>
+          <w:b/>
+          <w:sz w:val="20"/>
+        </w:rPr>
         <w:t>Analog in – Analog out</w:t>
       </w:r>
     </w:p>
     <w:p>
       <w:pPr>
         <w:rPr>
-          <w:rFonts w:ascii="Arial" w:hAnsi="Arial" w:cs="Arial"/>
-          <w:b/>
-        </w:rPr>
-      </w:pPr>
-    </w:p>
-    <w:p>
-      <w:pPr>
-        <w:rPr>
-          <w:rFonts w:ascii="Arial" w:hAnsi="Arial" w:cs="Arial"/>
-        </w:rPr>
-      </w:pPr>
-      <w:r>
-        <w:rPr>
-          <w:rFonts w:ascii="Arial" w:hAnsi="Arial" w:cs="Arial"/>
+          <w:rFonts w:ascii="Courier" w:hAnsi="Courier" w:cs="Arial"/>
+          <w:b/>
+          <w:sz w:val="20"/>
+        </w:rPr>
+      </w:pPr>
+    </w:p>
+    <w:p>
+      <w:pPr>
+        <w:rPr>
+          <w:rFonts w:ascii="Courier" w:hAnsi="Courier" w:cs="Arial"/>
+          <w:sz w:val="20"/>
+        </w:rPr>
+      </w:pPr>
+      <w:r>
+        <w:rPr>
+          <w:rFonts w:ascii="Courier" w:hAnsi="Courier" w:cs="Arial"/>
+          <w:sz w:val="20"/>
         </w:rPr>
         <w:t>#</w:t>
       </w:r>
       <w:proofErr w:type="gramStart"/>
       <w:r>
         <w:rPr>
-          <w:rFonts w:ascii="Arial" w:hAnsi="Arial" w:cs="Arial"/>
+          <w:rFonts w:ascii="Courier" w:hAnsi="Courier" w:cs="Arial"/>
+          <w:sz w:val="20"/>
         </w:rPr>
         <w:t>include</w:t>
       </w:r>
       <w:proofErr w:type="gramEnd"/>
       <w:r>
         <w:rPr>
-          <w:rFonts w:ascii="Arial" w:hAnsi="Arial" w:cs="Arial"/>
+          <w:rFonts w:ascii="Courier" w:hAnsi="Courier" w:cs="Arial"/>
+          <w:sz w:val="20"/>
         </w:rPr>
         <w:t xml:space="preserve"> &lt;</w:t>
       </w:r>
       <w:proofErr w:type="spellStart"/>
       <w:r>
         <w:rPr>
-          <w:rFonts w:ascii="Arial" w:hAnsi="Arial" w:cs="Arial"/>
+          <w:rFonts w:ascii="Courier" w:hAnsi="Courier" w:cs="Arial"/>
+          <w:sz w:val="20"/>
         </w:rPr>
         <w:t>Servo.h</w:t>
       </w:r>
       <w:proofErr w:type="spellEnd"/>
       <w:r>
         <w:rPr>
-          <w:rFonts w:ascii="Arial" w:hAnsi="Arial" w:cs="Arial"/>
+          <w:rFonts w:ascii="Courier" w:hAnsi="Courier" w:cs="Arial"/>
+          <w:sz w:val="20"/>
         </w:rPr>
         <w:t>&gt;</w:t>
       </w:r>
@@ -838,33 +903,38 @@
     <w:p>
       <w:pPr>
         <w:rPr>
-          <w:rFonts w:ascii="Arial" w:hAnsi="Arial" w:cs="Arial"/>
-        </w:rPr>
-      </w:pPr>
-    </w:p>
-    <w:p>
-      <w:pPr>
-        <w:rPr>
-          <w:rFonts w:ascii="Arial" w:hAnsi="Arial" w:cs="Arial"/>
-        </w:rPr>
-      </w:pPr>
-      <w:r>
-        <w:rPr>
-          <w:rFonts w:ascii="Arial" w:hAnsi="Arial" w:cs="Arial"/>
+          <w:rFonts w:ascii="Courier" w:hAnsi="Courier" w:cs="Arial"/>
+          <w:sz w:val="20"/>
+        </w:rPr>
+      </w:pPr>
+    </w:p>
+    <w:p>
+      <w:pPr>
+        <w:rPr>
+          <w:rFonts w:ascii="Courier" w:hAnsi="Courier" w:cs="Arial"/>
+          <w:sz w:val="20"/>
+        </w:rPr>
+      </w:pPr>
+      <w:r>
+        <w:rPr>
+          <w:rFonts w:ascii="Courier" w:hAnsi="Courier" w:cs="Arial"/>
+          <w:sz w:val="20"/>
         </w:rPr>
         <w:t xml:space="preserve">Servo </w:t>
       </w:r>
       <w:proofErr w:type="spellStart"/>
       <w:r>
         <w:rPr>
-          <w:rFonts w:ascii="Arial" w:hAnsi="Arial" w:cs="Arial"/>
+          <w:rFonts w:ascii="Courier" w:hAnsi="Courier" w:cs="Arial"/>
+          <w:sz w:val="20"/>
         </w:rPr>
         <w:t>servo</w:t>
       </w:r>
       <w:proofErr w:type="spellEnd"/>
       <w:r>
         <w:rPr>
-          <w:rFonts w:ascii="Arial" w:hAnsi="Arial" w:cs="Arial"/>
+          <w:rFonts w:ascii="Courier" w:hAnsi="Courier" w:cs="Arial"/>
+          <w:sz w:val="20"/>
         </w:rPr>
         <w:t>;</w:t>
       </w:r>
@@ -872,21 +942,26 @@
     <w:p>
       <w:pPr>
         <w:rPr>
-          <w:rFonts w:ascii="Arial" w:hAnsi="Arial" w:cs="Arial"/>
-        </w:rPr>
-      </w:pPr>
-    </w:p>
-    <w:p>
-      <w:pPr>
-        <w:rPr>
-          <w:rFonts w:ascii="Arial" w:hAnsi="Arial" w:cs="Arial"/>
-        </w:rPr>
-      </w:pPr>
-      <w:proofErr w:type="spellStart"/>
-      <w:proofErr w:type="gramStart"/>
-      <w:r>
-        <w:rPr>
-          <w:rFonts w:ascii="Arial" w:hAnsi="Arial" w:cs="Arial"/>
+          <w:rFonts w:ascii="Courier" w:hAnsi="Courier" w:cs="Arial"/>
+          <w:sz w:val="20"/>
+        </w:rPr>
+      </w:pPr>
+      <w:bookmarkStart w:id="0" w:name="_GoBack"/>
+      <w:bookmarkEnd w:id="0"/>
+    </w:p>
+    <w:p>
+      <w:pPr>
+        <w:rPr>
+          <w:rFonts w:ascii="Courier" w:hAnsi="Courier" w:cs="Arial"/>
+          <w:sz w:val="20"/>
+        </w:rPr>
+      </w:pPr>
+      <w:proofErr w:type="spellStart"/>
+      <w:proofErr w:type="gramStart"/>
+      <w:r>
+        <w:rPr>
+          <w:rFonts w:ascii="Courier" w:hAnsi="Courier" w:cs="Arial"/>
+          <w:sz w:val="20"/>
         </w:rPr>
         <w:t>int</w:t>
       </w:r>
@@ -894,7 +969,8 @@
       <w:proofErr w:type="gramEnd"/>
       <w:r>
         <w:rPr>
-          <w:rFonts w:ascii="Arial" w:hAnsi="Arial" w:cs="Arial"/>
+          <w:rFonts w:ascii="Courier" w:hAnsi="Courier" w:cs="Arial"/>
+          <w:sz w:val="20"/>
         </w:rPr>
         <w:t xml:space="preserve"> probe = A0;</w:t>
       </w:r>
@@ -902,14 +978,16 @@
     <w:p>
       <w:pPr>
         <w:rPr>
-          <w:rFonts w:ascii="Arial" w:hAnsi="Arial" w:cs="Arial"/>
-        </w:rPr>
-      </w:pPr>
-      <w:proofErr w:type="spellStart"/>
-      <w:proofErr w:type="gramStart"/>
-      <w:r>
-        <w:rPr>
-          <w:rFonts w:ascii="Arial" w:hAnsi="Arial" w:cs="Arial"/>
+          <w:rFonts w:ascii="Courier" w:hAnsi="Courier" w:cs="Arial"/>
+          <w:sz w:val="20"/>
+        </w:rPr>
+      </w:pPr>
+      <w:proofErr w:type="spellStart"/>
+      <w:proofErr w:type="gramStart"/>
+      <w:r>
+        <w:rPr>
+          <w:rFonts w:ascii="Courier" w:hAnsi="Courier" w:cs="Arial"/>
+          <w:sz w:val="20"/>
         </w:rPr>
         <w:t>int</w:t>
       </w:r>
@@ -917,7 +995,8 @@
       <w:proofErr w:type="gramEnd"/>
       <w:r>
         <w:rPr>
-          <w:rFonts w:ascii="Arial" w:hAnsi="Arial" w:cs="Arial"/>
+          <w:rFonts w:ascii="Courier" w:hAnsi="Courier" w:cs="Arial"/>
+          <w:sz w:val="20"/>
         </w:rPr>
         <w:t xml:space="preserve"> min = 110;</w:t>
       </w:r>
@@ -925,14 +1004,16 @@
     <w:p>
       <w:pPr>
         <w:rPr>
-          <w:rFonts w:ascii="Arial" w:hAnsi="Arial" w:cs="Arial"/>
-        </w:rPr>
-      </w:pPr>
-      <w:proofErr w:type="spellStart"/>
-      <w:proofErr w:type="gramStart"/>
-      <w:r>
-        <w:rPr>
-          <w:rFonts w:ascii="Arial" w:hAnsi="Arial" w:cs="Arial"/>
+          <w:rFonts w:ascii="Courier" w:hAnsi="Courier" w:cs="Arial"/>
+          <w:sz w:val="20"/>
+        </w:rPr>
+      </w:pPr>
+      <w:proofErr w:type="spellStart"/>
+      <w:proofErr w:type="gramStart"/>
+      <w:r>
+        <w:rPr>
+          <w:rFonts w:ascii="Courier" w:hAnsi="Courier" w:cs="Arial"/>
+          <w:sz w:val="20"/>
         </w:rPr>
         <w:t>int</w:t>
       </w:r>
@@ -940,7 +1021,8 @@
       <w:proofErr w:type="gramEnd"/>
       <w:r>
         <w:rPr>
-          <w:rFonts w:ascii="Arial" w:hAnsi="Arial" w:cs="Arial"/>
+          <w:rFonts w:ascii="Courier" w:hAnsi="Courier" w:cs="Arial"/>
+          <w:sz w:val="20"/>
         </w:rPr>
         <w:t xml:space="preserve"> max = 570;</w:t>
       </w:r>
@@ -948,27 +1030,31 @@
     <w:p>
       <w:pPr>
         <w:rPr>
-          <w:rFonts w:ascii="Arial" w:hAnsi="Arial" w:cs="Arial"/>
-        </w:rPr>
-      </w:pPr>
-    </w:p>
-    <w:p>
-      <w:pPr>
-        <w:rPr>
-          <w:rFonts w:ascii="Arial" w:hAnsi="Arial" w:cs="Arial"/>
-        </w:rPr>
-      </w:pPr>
-      <w:proofErr w:type="gramStart"/>
-      <w:r>
-        <w:rPr>
-          <w:rFonts w:ascii="Arial" w:hAnsi="Arial" w:cs="Arial"/>
+          <w:rFonts w:ascii="Courier" w:hAnsi="Courier" w:cs="Arial"/>
+          <w:sz w:val="20"/>
+        </w:rPr>
+      </w:pPr>
+    </w:p>
+    <w:p>
+      <w:pPr>
+        <w:rPr>
+          <w:rFonts w:ascii="Courier" w:hAnsi="Courier" w:cs="Arial"/>
+          <w:sz w:val="20"/>
+        </w:rPr>
+      </w:pPr>
+      <w:proofErr w:type="gramStart"/>
+      <w:r>
+        <w:rPr>
+          <w:rFonts w:ascii="Courier" w:hAnsi="Courier" w:cs="Arial"/>
+          <w:sz w:val="20"/>
         </w:rPr>
         <w:t>void</w:t>
       </w:r>
       <w:proofErr w:type="gramEnd"/>
       <w:r>
         <w:rPr>
-          <w:rFonts w:ascii="Arial" w:hAnsi="Arial" w:cs="Arial"/>
+          <w:rFonts w:ascii="Courier" w:hAnsi="Courier" w:cs="Arial"/>
+          <w:sz w:val="20"/>
         </w:rPr>
         <w:t xml:space="preserve"> setup()</w:t>
       </w:r>
@@ -976,12 +1062,14 @@
     <w:p>
       <w:pPr>
         <w:rPr>
-          <w:rFonts w:ascii="Arial" w:hAnsi="Arial" w:cs="Arial"/>
-        </w:rPr>
-      </w:pPr>
-      <w:r>
-        <w:rPr>
-          <w:rFonts w:ascii="Arial" w:hAnsi="Arial" w:cs="Arial"/>
+          <w:rFonts w:ascii="Courier" w:hAnsi="Courier" w:cs="Arial"/>
+          <w:sz w:val="20"/>
+        </w:rPr>
+      </w:pPr>
+      <w:r>
+        <w:rPr>
+          <w:rFonts w:ascii="Courier" w:hAnsi="Courier" w:cs="Arial"/>
+          <w:sz w:val="20"/>
         </w:rPr>
         <w:t>{</w:t>
       </w:r>
@@ -989,19 +1077,22 @@
     <w:p>
       <w:pPr>
         <w:rPr>
-          <w:rFonts w:ascii="Arial" w:hAnsi="Arial" w:cs="Arial"/>
-        </w:rPr>
-      </w:pPr>
-      <w:r>
-        <w:rPr>
-          <w:rFonts w:ascii="Arial" w:hAnsi="Arial" w:cs="Arial"/>
+          <w:rFonts w:ascii="Courier" w:hAnsi="Courier" w:cs="Arial"/>
+          <w:sz w:val="20"/>
+        </w:rPr>
+      </w:pPr>
+      <w:r>
+        <w:rPr>
+          <w:rFonts w:ascii="Courier" w:hAnsi="Courier" w:cs="Arial"/>
+          <w:sz w:val="20"/>
         </w:rPr>
         <w:tab/>
       </w:r>
       <w:proofErr w:type="spellStart"/>
       <w:r>
         <w:rPr>
-          <w:rFonts w:ascii="Arial" w:hAnsi="Arial" w:cs="Arial"/>
+          <w:rFonts w:ascii="Courier" w:hAnsi="Courier" w:cs="Arial"/>
+          <w:sz w:val="20"/>
         </w:rPr>
         <w:t>Serial.begin</w:t>
       </w:r>
@@ -1009,14 +1100,16 @@
       <w:proofErr w:type="gramStart"/>
       <w:r>
         <w:rPr>
-          <w:rFonts w:ascii="Arial" w:hAnsi="Arial" w:cs="Arial"/>
+          <w:rFonts w:ascii="Courier" w:hAnsi="Courier" w:cs="Arial"/>
+          <w:sz w:val="20"/>
         </w:rPr>
         <w:t>( 9600</w:t>
       </w:r>
       <w:proofErr w:type="gramEnd"/>
       <w:r>
         <w:rPr>
-          <w:rFonts w:ascii="Arial" w:hAnsi="Arial" w:cs="Arial"/>
+          <w:rFonts w:ascii="Courier" w:hAnsi="Courier" w:cs="Arial"/>
+          <w:sz w:val="20"/>
         </w:rPr>
         <w:t xml:space="preserve"> );</w:t>
       </w:r>
@@ -1024,12 +1117,14 @@
     <w:p>
       <w:pPr>
         <w:rPr>
-          <w:rFonts w:ascii="Arial" w:hAnsi="Arial" w:cs="Arial"/>
-        </w:rPr>
-      </w:pPr>
-      <w:r>
-        <w:rPr>
-          <w:rFonts w:ascii="Arial" w:hAnsi="Arial" w:cs="Arial"/>
+          <w:rFonts w:ascii="Courier" w:hAnsi="Courier" w:cs="Arial"/>
+          <w:sz w:val="20"/>
+        </w:rPr>
+      </w:pPr>
+      <w:r>
+        <w:rPr>
+          <w:rFonts w:ascii="Courier" w:hAnsi="Courier" w:cs="Arial"/>
+          <w:sz w:val="20"/>
         </w:rPr>
         <w:tab/>
       </w:r>
@@ -1037,7 +1132,8 @@
       <w:proofErr w:type="gramStart"/>
       <w:r>
         <w:rPr>
-          <w:rFonts w:ascii="Arial" w:hAnsi="Arial" w:cs="Arial"/>
+          <w:rFonts w:ascii="Courier" w:hAnsi="Courier" w:cs="Arial"/>
+          <w:sz w:val="20"/>
         </w:rPr>
         <w:t>pinMode</w:t>
       </w:r>
@@ -1045,7 +1141,8 @@
       <w:proofErr w:type="gramEnd"/>
       <w:r>
         <w:rPr>
-          <w:rFonts w:ascii="Arial" w:hAnsi="Arial" w:cs="Arial"/>
+          <w:rFonts w:ascii="Courier" w:hAnsi="Courier" w:cs="Arial"/>
+          <w:sz w:val="20"/>
         </w:rPr>
         <w:t>( probe, INPUT );</w:t>
       </w:r>
@@ -1053,12 +1150,14 @@
     <w:p>
       <w:pPr>
         <w:rPr>
-          <w:rFonts w:ascii="Arial" w:hAnsi="Arial" w:cs="Arial"/>
-        </w:rPr>
-      </w:pPr>
-      <w:r>
-        <w:rPr>
-          <w:rFonts w:ascii="Arial" w:hAnsi="Arial" w:cs="Arial"/>
+          <w:rFonts w:ascii="Courier" w:hAnsi="Courier" w:cs="Arial"/>
+          <w:sz w:val="20"/>
+        </w:rPr>
+      </w:pPr>
+      <w:r>
+        <w:rPr>
+          <w:rFonts w:ascii="Courier" w:hAnsi="Courier" w:cs="Arial"/>
+          <w:sz w:val="20"/>
         </w:rPr>
         <w:tab/>
       </w:r>
@@ -1066,7 +1165,8 @@
       <w:proofErr w:type="gramStart"/>
       <w:r>
         <w:rPr>
-          <w:rFonts w:ascii="Arial" w:hAnsi="Arial" w:cs="Arial"/>
+          <w:rFonts w:ascii="Courier" w:hAnsi="Courier" w:cs="Arial"/>
+          <w:sz w:val="20"/>
         </w:rPr>
         <w:t>servo.attach</w:t>
       </w:r>
@@ -1074,19 +1174,22 @@
       <w:proofErr w:type="gramEnd"/>
       <w:r>
         <w:rPr>
-          <w:rFonts w:ascii="Arial" w:hAnsi="Arial" w:cs="Arial"/>
+          <w:rFonts w:ascii="Courier" w:hAnsi="Courier" w:cs="Arial"/>
+          <w:sz w:val="20"/>
         </w:rPr>
         <w:t>( 9 );</w:t>
       </w:r>
       <w:r>
         <w:rPr>
-          <w:rFonts w:ascii="Arial" w:hAnsi="Arial" w:cs="Arial"/>
+          <w:rFonts w:ascii="Courier" w:hAnsi="Courier" w:cs="Arial"/>
+          <w:sz w:val="20"/>
         </w:rPr>
         <w:tab/>
       </w:r>
       <w:r>
         <w:rPr>
-          <w:rFonts w:ascii="Arial" w:hAnsi="Arial" w:cs="Arial"/>
+          <w:rFonts w:ascii="Courier" w:hAnsi="Courier" w:cs="Arial"/>
+          <w:sz w:val="20"/>
         </w:rPr>
         <w:tab/>
         <w:t>//connect servo to pin 9</w:t>
@@ -1095,12 +1198,14 @@
     <w:p>
       <w:pPr>
         <w:rPr>
-          <w:rFonts w:ascii="Arial" w:hAnsi="Arial" w:cs="Arial"/>
-        </w:rPr>
-      </w:pPr>
-      <w:r>
-        <w:rPr>
-          <w:rFonts w:ascii="Arial" w:hAnsi="Arial" w:cs="Arial"/>
+          <w:rFonts w:ascii="Courier" w:hAnsi="Courier" w:cs="Arial"/>
+          <w:sz w:val="20"/>
+        </w:rPr>
+      </w:pPr>
+      <w:r>
+        <w:rPr>
+          <w:rFonts w:ascii="Courier" w:hAnsi="Courier" w:cs="Arial"/>
+          <w:sz w:val="20"/>
         </w:rPr>
         <w:t>}</w:t>
       </w:r>
@@ -1108,27 +1213,31 @@
     <w:p>
       <w:pPr>
         <w:rPr>
-          <w:rFonts w:ascii="Arial" w:hAnsi="Arial" w:cs="Arial"/>
-        </w:rPr>
-      </w:pPr>
-    </w:p>
-    <w:p>
-      <w:pPr>
-        <w:rPr>
-          <w:rFonts w:ascii="Arial" w:hAnsi="Arial" w:cs="Arial"/>
-        </w:rPr>
-      </w:pPr>
-      <w:proofErr w:type="gramStart"/>
-      <w:r>
-        <w:rPr>
-          <w:rFonts w:ascii="Arial" w:hAnsi="Arial" w:cs="Arial"/>
+          <w:rFonts w:ascii="Courier" w:hAnsi="Courier" w:cs="Arial"/>
+          <w:sz w:val="20"/>
+        </w:rPr>
+      </w:pPr>
+    </w:p>
+    <w:p>
+      <w:pPr>
+        <w:rPr>
+          <w:rFonts w:ascii="Courier" w:hAnsi="Courier" w:cs="Arial"/>
+          <w:sz w:val="20"/>
+        </w:rPr>
+      </w:pPr>
+      <w:proofErr w:type="gramStart"/>
+      <w:r>
+        <w:rPr>
+          <w:rFonts w:ascii="Courier" w:hAnsi="Courier" w:cs="Arial"/>
+          <w:sz w:val="20"/>
         </w:rPr>
         <w:t>void</w:t>
       </w:r>
       <w:proofErr w:type="gramEnd"/>
       <w:r>
         <w:rPr>
-          <w:rFonts w:ascii="Arial" w:hAnsi="Arial" w:cs="Arial"/>
+          <w:rFonts w:ascii="Courier" w:hAnsi="Courier" w:cs="Arial"/>
+          <w:sz w:val="20"/>
         </w:rPr>
         <w:t xml:space="preserve"> loop()</w:t>
       </w:r>
@@ -1136,12 +1245,14 @@
     <w:p>
       <w:pPr>
         <w:rPr>
-          <w:rFonts w:ascii="Arial" w:hAnsi="Arial" w:cs="Arial"/>
-        </w:rPr>
-      </w:pPr>
-      <w:r>
-        <w:rPr>
-          <w:rFonts w:ascii="Arial" w:hAnsi="Arial" w:cs="Arial"/>
+          <w:rFonts w:ascii="Courier" w:hAnsi="Courier" w:cs="Arial"/>
+          <w:sz w:val="20"/>
+        </w:rPr>
+      </w:pPr>
+      <w:r>
+        <w:rPr>
+          <w:rFonts w:ascii="Courier" w:hAnsi="Courier" w:cs="Arial"/>
+          <w:sz w:val="20"/>
         </w:rPr>
         <w:t>{</w:t>
       </w:r>
@@ -1149,19 +1260,22 @@
     <w:p>
       <w:pPr>
         <w:rPr>
-          <w:rFonts w:ascii="Arial" w:hAnsi="Arial" w:cs="Arial"/>
-        </w:rPr>
-      </w:pPr>
-      <w:r>
-        <w:rPr>
-          <w:rFonts w:ascii="Arial" w:hAnsi="Arial" w:cs="Arial"/>
+          <w:rFonts w:ascii="Courier" w:hAnsi="Courier" w:cs="Arial"/>
+          <w:sz w:val="20"/>
+        </w:rPr>
+      </w:pPr>
+      <w:r>
+        <w:rPr>
+          <w:rFonts w:ascii="Courier" w:hAnsi="Courier" w:cs="Arial"/>
+          <w:sz w:val="20"/>
         </w:rPr>
         <w:tab/>
       </w:r>
       <w:proofErr w:type="spellStart"/>
       <w:r>
         <w:rPr>
-          <w:rFonts w:ascii="Arial" w:hAnsi="Arial" w:cs="Arial"/>
+          <w:rFonts w:ascii="Courier" w:hAnsi="Courier" w:cs="Arial"/>
+          <w:sz w:val="20"/>
         </w:rPr>
         <w:t>Serial.println</w:t>
       </w:r>
@@ -1169,14 +1283,16 @@
       <w:proofErr w:type="gramStart"/>
       <w:r>
         <w:rPr>
-          <w:rFonts w:ascii="Arial" w:hAnsi="Arial" w:cs="Arial"/>
+          <w:rFonts w:ascii="Courier" w:hAnsi="Courier" w:cs="Arial"/>
+          <w:sz w:val="20"/>
         </w:rPr>
         <w:t xml:space="preserve">( </w:t>
       </w:r>
       <w:proofErr w:type="spellStart"/>
       <w:r>
         <w:rPr>
-          <w:rFonts w:ascii="Arial" w:hAnsi="Arial" w:cs="Arial"/>
+          <w:rFonts w:ascii="Courier" w:hAnsi="Courier" w:cs="Arial"/>
+          <w:sz w:val="20"/>
         </w:rPr>
         <w:t>analogRead</w:t>
       </w:r>
@@ -1184,7 +1300,8 @@
       <w:proofErr w:type="gramEnd"/>
       <w:r>
         <w:rPr>
-          <w:rFonts w:ascii="Arial" w:hAnsi="Arial" w:cs="Arial"/>
+          <w:rFonts w:ascii="Courier" w:hAnsi="Courier" w:cs="Arial"/>
+          <w:sz w:val="20"/>
         </w:rPr>
         <w:t>( probe ) );</w:t>
       </w:r>
@@ -1192,12 +1309,14 @@
     <w:p>
       <w:pPr>
         <w:rPr>
-          <w:rFonts w:ascii="Arial" w:hAnsi="Arial" w:cs="Arial"/>
-        </w:rPr>
-      </w:pPr>
-      <w:r>
-        <w:rPr>
-          <w:rFonts w:ascii="Arial" w:hAnsi="Arial" w:cs="Arial"/>
+          <w:rFonts w:ascii="Courier" w:hAnsi="Courier" w:cs="Arial"/>
+          <w:sz w:val="20"/>
+        </w:rPr>
+      </w:pPr>
+      <w:r>
+        <w:rPr>
+          <w:rFonts w:ascii="Courier" w:hAnsi="Courier" w:cs="Arial"/>
+          <w:sz w:val="20"/>
         </w:rPr>
         <w:tab/>
       </w:r>
@@ -1205,7 +1324,8 @@
       <w:proofErr w:type="gramStart"/>
       <w:r>
         <w:rPr>
-          <w:rFonts w:ascii="Arial" w:hAnsi="Arial" w:cs="Arial"/>
+          <w:rFonts w:ascii="Courier" w:hAnsi="Courier" w:cs="Arial"/>
+          <w:sz w:val="20"/>
         </w:rPr>
         <w:t>servo.write</w:t>
       </w:r>
@@ -1213,21 +1333,24 @@
       <w:proofErr w:type="gramEnd"/>
       <w:r>
         <w:rPr>
-          <w:rFonts w:ascii="Arial" w:hAnsi="Arial" w:cs="Arial"/>
+          <w:rFonts w:ascii="Courier" w:hAnsi="Courier" w:cs="Arial"/>
+          <w:sz w:val="20"/>
         </w:rPr>
         <w:t xml:space="preserve">( map( </w:t>
       </w:r>
       <w:proofErr w:type="spellStart"/>
       <w:r>
         <w:rPr>
-          <w:rFonts w:ascii="Arial" w:hAnsi="Arial" w:cs="Arial"/>
+          <w:rFonts w:ascii="Courier" w:hAnsi="Courier" w:cs="Arial"/>
+          <w:sz w:val="20"/>
         </w:rPr>
         <w:t>analogRead</w:t>
       </w:r>
       <w:proofErr w:type="spellEnd"/>
       <w:r>
         <w:rPr>
-          <w:rFonts w:ascii="Arial" w:hAnsi="Arial" w:cs="Arial"/>
+          <w:rFonts w:ascii="Courier" w:hAnsi="Courier" w:cs="Arial"/>
+          <w:sz w:val="20"/>
         </w:rPr>
         <w:t>( probe ), min, max, 0, 180 ) );</w:t>
       </w:r>
@@ -1235,26 +1358,30 @@
     <w:p>
       <w:pPr>
         <w:rPr>
-          <w:rFonts w:ascii="Arial" w:hAnsi="Arial" w:cs="Arial"/>
-        </w:rPr>
-      </w:pPr>
-      <w:r>
-        <w:rPr>
-          <w:rFonts w:ascii="Arial" w:hAnsi="Arial" w:cs="Arial"/>
+          <w:rFonts w:ascii="Courier" w:hAnsi="Courier" w:cs="Arial"/>
+          <w:sz w:val="20"/>
+        </w:rPr>
+      </w:pPr>
+      <w:r>
+        <w:rPr>
+          <w:rFonts w:ascii="Courier" w:hAnsi="Courier" w:cs="Arial"/>
+          <w:sz w:val="20"/>
         </w:rPr>
         <w:tab/>
       </w:r>
       <w:proofErr w:type="gramStart"/>
       <w:r>
         <w:rPr>
-          <w:rFonts w:ascii="Arial" w:hAnsi="Arial" w:cs="Arial"/>
+          <w:rFonts w:ascii="Courier" w:hAnsi="Courier" w:cs="Arial"/>
+          <w:sz w:val="20"/>
         </w:rPr>
         <w:t>delay</w:t>
       </w:r>
       <w:proofErr w:type="gramEnd"/>
       <w:r>
         <w:rPr>
-          <w:rFonts w:ascii="Arial" w:hAnsi="Arial" w:cs="Arial"/>
+          <w:rFonts w:ascii="Courier" w:hAnsi="Courier" w:cs="Arial"/>
+          <w:sz w:val="20"/>
         </w:rPr>
         <w:t>( 15 );</w:t>
       </w:r>
@@ -1262,12 +1389,14 @@
     <w:p>
       <w:pPr>
         <w:rPr>
-          <w:rFonts w:ascii="Arial" w:hAnsi="Arial" w:cs="Arial"/>
-        </w:rPr>
-      </w:pPr>
-      <w:r>
-        <w:rPr>
-          <w:rFonts w:ascii="Arial" w:hAnsi="Arial" w:cs="Arial"/>
+          <w:rFonts w:ascii="Courier" w:hAnsi="Courier" w:cs="Arial"/>
+          <w:sz w:val="20"/>
+        </w:rPr>
+      </w:pPr>
+      <w:r>
+        <w:rPr>
+          <w:rFonts w:ascii="Courier" w:hAnsi="Courier" w:cs="Arial"/>
+          <w:sz w:val="20"/>
         </w:rPr>
         <w:t>}</w:t>
       </w:r>
@@ -1275,37 +1404,42 @@
     <w:p>
       <w:pPr>
         <w:rPr>
-          <w:rFonts w:ascii="Arial" w:hAnsi="Arial" w:cs="Arial"/>
-        </w:rPr>
-      </w:pPr>
-    </w:p>
-    <w:p>
-      <w:pPr>
-        <w:rPr>
-          <w:rFonts w:ascii="Arial" w:hAnsi="Arial" w:cs="Arial"/>
-          <w:b/>
-        </w:rPr>
-      </w:pPr>
-    </w:p>
-    <w:p>
-      <w:pPr>
-        <w:rPr>
-          <w:rFonts w:ascii="Arial" w:hAnsi="Arial" w:cs="Arial"/>
-          <w:b/>
-        </w:rPr>
-      </w:pPr>
-    </w:p>
-    <w:p>
-      <w:pPr>
-        <w:rPr>
-          <w:rFonts w:ascii="Arial" w:hAnsi="Arial" w:cs="Arial"/>
-          <w:b/>
-        </w:rPr>
-      </w:pPr>
-      <w:r>
-        <w:rPr>
-          <w:rFonts w:ascii="Arial" w:hAnsi="Arial" w:cs="Arial"/>
-          <w:b/>
+          <w:rFonts w:ascii="Courier" w:hAnsi="Courier" w:cs="Arial"/>
+          <w:sz w:val="20"/>
+        </w:rPr>
+      </w:pPr>
+    </w:p>
+    <w:p>
+      <w:pPr>
+        <w:rPr>
+          <w:rFonts w:ascii="Courier" w:hAnsi="Courier" w:cs="Arial"/>
+          <w:b/>
+          <w:sz w:val="20"/>
+        </w:rPr>
+      </w:pPr>
+    </w:p>
+    <w:p>
+      <w:pPr>
+        <w:rPr>
+          <w:rFonts w:ascii="Courier" w:hAnsi="Courier" w:cs="Arial"/>
+          <w:b/>
+          <w:sz w:val="20"/>
+        </w:rPr>
+      </w:pPr>
+    </w:p>
+    <w:p>
+      <w:pPr>
+        <w:rPr>
+          <w:rFonts w:ascii="Courier" w:hAnsi="Courier" w:cs="Arial"/>
+          <w:b/>
+          <w:sz w:val="20"/>
+        </w:rPr>
+      </w:pPr>
+      <w:r>
+        <w:rPr>
+          <w:rFonts w:ascii="Courier" w:hAnsi="Courier" w:cs="Arial"/>
+          <w:b/>
+          <w:sz w:val="20"/>
         </w:rPr>
         <w:t>Flex Circuit</w:t>
       </w:r>
@@ -1313,33 +1447,38 @@
     <w:p>
       <w:pPr>
         <w:rPr>
-          <w:rFonts w:ascii="Arial" w:hAnsi="Arial" w:cs="Arial"/>
-        </w:rPr>
-      </w:pPr>
-    </w:p>
-    <w:p>
-      <w:pPr>
-        <w:rPr>
-          <w:rFonts w:ascii="Arial" w:hAnsi="Arial" w:cs="Arial"/>
-        </w:rPr>
-      </w:pPr>
-      <w:r>
-        <w:rPr>
-          <w:rFonts w:ascii="Arial" w:hAnsi="Arial" w:cs="Arial"/>
+          <w:rFonts w:ascii="Courier" w:hAnsi="Courier" w:cs="Arial"/>
+          <w:sz w:val="20"/>
+        </w:rPr>
+      </w:pPr>
+    </w:p>
+    <w:p>
+      <w:pPr>
+        <w:rPr>
+          <w:rFonts w:ascii="Courier" w:hAnsi="Courier" w:cs="Arial"/>
+          <w:sz w:val="20"/>
+        </w:rPr>
+      </w:pPr>
+      <w:r>
+        <w:rPr>
+          <w:rFonts w:ascii="Courier" w:hAnsi="Courier" w:cs="Arial"/>
+          <w:sz w:val="20"/>
         </w:rPr>
         <w:t>Minimum Value</w:t>
       </w:r>
       <w:proofErr w:type="gramStart"/>
       <w:r>
         <w:rPr>
-          <w:rFonts w:ascii="Arial" w:hAnsi="Arial" w:cs="Arial"/>
+          <w:rFonts w:ascii="Courier" w:hAnsi="Courier" w:cs="Arial"/>
+          <w:sz w:val="20"/>
         </w:rPr>
         <w:t>:_</w:t>
       </w:r>
       <w:proofErr w:type="gramEnd"/>
       <w:r>
         <w:rPr>
-          <w:rFonts w:ascii="Arial" w:hAnsi="Arial" w:cs="Arial"/>
+          <w:rFonts w:ascii="Courier" w:hAnsi="Courier" w:cs="Arial"/>
+          <w:sz w:val="20"/>
         </w:rPr>
         <w:t>__________________</w:t>
       </w:r>
@@ -1347,33 +1486,38 @@
     <w:p>
       <w:pPr>
         <w:rPr>
-          <w:rFonts w:ascii="Arial" w:hAnsi="Arial" w:cs="Arial"/>
-        </w:rPr>
-      </w:pPr>
-    </w:p>
-    <w:p>
-      <w:pPr>
-        <w:rPr>
-          <w:rFonts w:ascii="Arial" w:hAnsi="Arial" w:cs="Arial"/>
-        </w:rPr>
-      </w:pPr>
-      <w:r>
-        <w:rPr>
-          <w:rFonts w:ascii="Arial" w:hAnsi="Arial" w:cs="Arial"/>
+          <w:rFonts w:ascii="Courier" w:hAnsi="Courier" w:cs="Arial"/>
+          <w:sz w:val="20"/>
+        </w:rPr>
+      </w:pPr>
+    </w:p>
+    <w:p>
+      <w:pPr>
+        <w:rPr>
+          <w:rFonts w:ascii="Courier" w:hAnsi="Courier" w:cs="Arial"/>
+          <w:sz w:val="20"/>
+        </w:rPr>
+      </w:pPr>
+      <w:r>
+        <w:rPr>
+          <w:rFonts w:ascii="Courier" w:hAnsi="Courier" w:cs="Arial"/>
+          <w:sz w:val="20"/>
         </w:rPr>
         <w:t>Maximum Value</w:t>
       </w:r>
       <w:proofErr w:type="gramStart"/>
       <w:r>
         <w:rPr>
-          <w:rFonts w:ascii="Arial" w:hAnsi="Arial" w:cs="Arial"/>
+          <w:rFonts w:ascii="Courier" w:hAnsi="Courier" w:cs="Arial"/>
+          <w:sz w:val="20"/>
         </w:rPr>
         <w:t>:_</w:t>
       </w:r>
       <w:proofErr w:type="gramEnd"/>
       <w:r>
         <w:rPr>
-          <w:rFonts w:ascii="Arial" w:hAnsi="Arial" w:cs="Arial"/>
+          <w:rFonts w:ascii="Courier" w:hAnsi="Courier" w:cs="Arial"/>
+          <w:sz w:val="20"/>
         </w:rPr>
         <w:t>_________________</w:t>
       </w:r>
@@ -1381,46 +1525,52 @@
     <w:p>
       <w:pPr>
         <w:rPr>
-          <w:rFonts w:ascii="Arial" w:hAnsi="Arial" w:cs="Arial"/>
-          <w:b/>
-        </w:rPr>
-      </w:pPr>
-    </w:p>
-    <w:p>
-      <w:pPr>
-        <w:rPr>
-          <w:rFonts w:ascii="Arial" w:hAnsi="Arial" w:cs="Arial"/>
-          <w:b/>
-        </w:rPr>
-      </w:pPr>
-    </w:p>
-    <w:p>
-      <w:pPr>
-        <w:rPr>
-          <w:rFonts w:ascii="Arial" w:hAnsi="Arial" w:cs="Arial"/>
-          <w:b/>
-        </w:rPr>
-      </w:pPr>
-    </w:p>
-    <w:p>
-      <w:pPr>
-        <w:rPr>
-          <w:rFonts w:ascii="Arial" w:hAnsi="Arial" w:cs="Arial"/>
-          <w:b/>
-        </w:rPr>
-      </w:pPr>
-    </w:p>
-    <w:p>
-      <w:pPr>
-        <w:rPr>
-          <w:rFonts w:ascii="Arial" w:hAnsi="Arial" w:cs="Arial"/>
-          <w:b/>
-        </w:rPr>
-      </w:pPr>
-      <w:r>
-        <w:rPr>
-          <w:rFonts w:ascii="Arial" w:hAnsi="Arial" w:cs="Arial"/>
-          <w:b/>
+          <w:rFonts w:ascii="Courier" w:hAnsi="Courier" w:cs="Arial"/>
+          <w:b/>
+          <w:sz w:val="20"/>
+        </w:rPr>
+      </w:pPr>
+    </w:p>
+    <w:p>
+      <w:pPr>
+        <w:rPr>
+          <w:rFonts w:ascii="Courier" w:hAnsi="Courier" w:cs="Arial"/>
+          <w:b/>
+          <w:sz w:val="20"/>
+        </w:rPr>
+      </w:pPr>
+    </w:p>
+    <w:p>
+      <w:pPr>
+        <w:rPr>
+          <w:rFonts w:ascii="Courier" w:hAnsi="Courier" w:cs="Arial"/>
+          <w:b/>
+          <w:sz w:val="20"/>
+        </w:rPr>
+      </w:pPr>
+    </w:p>
+    <w:p>
+      <w:pPr>
+        <w:rPr>
+          <w:rFonts w:ascii="Courier" w:hAnsi="Courier" w:cs="Arial"/>
+          <w:b/>
+          <w:sz w:val="20"/>
+        </w:rPr>
+      </w:pPr>
+    </w:p>
+    <w:p>
+      <w:pPr>
+        <w:rPr>
+          <w:rFonts w:ascii="Courier" w:hAnsi="Courier" w:cs="Arial"/>
+          <w:b/>
+          <w:sz w:val="20"/>
+        </w:rPr>
+      </w:pPr>
+      <w:r>
+        <w:rPr>
+          <w:rFonts w:ascii="Courier" w:hAnsi="Courier" w:cs="Arial"/>
+          <w:b/>
+          <w:sz w:val="20"/>
         </w:rPr>
         <w:t>CDS Circuit</w:t>
       </w:r>
@@ -1428,34 +1578,39 @@
     <w:p>
       <w:pPr>
         <w:rPr>
-          <w:rFonts w:ascii="Arial" w:hAnsi="Arial" w:cs="Arial"/>
-          <w:b/>
-        </w:rPr>
-      </w:pPr>
-    </w:p>
-    <w:p>
-      <w:pPr>
-        <w:rPr>
-          <w:rFonts w:ascii="Arial" w:hAnsi="Arial" w:cs="Arial"/>
-        </w:rPr>
-      </w:pPr>
-      <w:r>
-        <w:rPr>
-          <w:rFonts w:ascii="Arial" w:hAnsi="Arial" w:cs="Arial"/>
+          <w:rFonts w:ascii="Courier" w:hAnsi="Courier" w:cs="Arial"/>
+          <w:b/>
+          <w:sz w:val="20"/>
+        </w:rPr>
+      </w:pPr>
+    </w:p>
+    <w:p>
+      <w:pPr>
+        <w:rPr>
+          <w:rFonts w:ascii="Courier" w:hAnsi="Courier" w:cs="Arial"/>
+          <w:sz w:val="20"/>
+        </w:rPr>
+      </w:pPr>
+      <w:r>
+        <w:rPr>
+          <w:rFonts w:ascii="Courier" w:hAnsi="Courier" w:cs="Arial"/>
+          <w:sz w:val="20"/>
         </w:rPr>
         <w:t>Minimum Value</w:t>
       </w:r>
       <w:proofErr w:type="gramStart"/>
       <w:r>
         <w:rPr>
-          <w:rFonts w:ascii="Arial" w:hAnsi="Arial" w:cs="Arial"/>
+          <w:rFonts w:ascii="Courier" w:hAnsi="Courier" w:cs="Arial"/>
+          <w:sz w:val="20"/>
         </w:rPr>
         <w:t>:_</w:t>
       </w:r>
       <w:proofErr w:type="gramEnd"/>
       <w:r>
         <w:rPr>
-          <w:rFonts w:ascii="Arial" w:hAnsi="Arial" w:cs="Arial"/>
+          <w:rFonts w:ascii="Courier" w:hAnsi="Courier" w:cs="Arial"/>
+          <w:sz w:val="20"/>
         </w:rPr>
         <w:t>__________________</w:t>
       </w:r>
@@ -1463,33 +1618,38 @@
     <w:p>
       <w:pPr>
         <w:rPr>
-          <w:rFonts w:ascii="Arial" w:hAnsi="Arial" w:cs="Arial"/>
-        </w:rPr>
-      </w:pPr>
-    </w:p>
-    <w:p>
-      <w:pPr>
-        <w:rPr>
-          <w:rFonts w:ascii="Arial" w:hAnsi="Arial" w:cs="Arial"/>
-        </w:rPr>
-      </w:pPr>
-      <w:r>
-        <w:rPr>
-          <w:rFonts w:ascii="Arial" w:hAnsi="Arial" w:cs="Arial"/>
+          <w:rFonts w:ascii="Courier" w:hAnsi="Courier" w:cs="Arial"/>
+          <w:sz w:val="20"/>
+        </w:rPr>
+      </w:pPr>
+    </w:p>
+    <w:p>
+      <w:pPr>
+        <w:rPr>
+          <w:rFonts w:ascii="Courier" w:hAnsi="Courier" w:cs="Arial"/>
+          <w:sz w:val="20"/>
+        </w:rPr>
+      </w:pPr>
+      <w:r>
+        <w:rPr>
+          <w:rFonts w:ascii="Courier" w:hAnsi="Courier" w:cs="Arial"/>
+          <w:sz w:val="20"/>
         </w:rPr>
         <w:t>Maximum Value</w:t>
       </w:r>
       <w:proofErr w:type="gramStart"/>
       <w:r>
         <w:rPr>
-          <w:rFonts w:ascii="Arial" w:hAnsi="Arial" w:cs="Arial"/>
+          <w:rFonts w:ascii="Courier" w:hAnsi="Courier" w:cs="Arial"/>
+          <w:sz w:val="20"/>
         </w:rPr>
         <w:t>:_</w:t>
       </w:r>
       <w:proofErr w:type="gramEnd"/>
       <w:r>
         <w:rPr>
-          <w:rFonts w:ascii="Arial" w:hAnsi="Arial" w:cs="Arial"/>
+          <w:rFonts w:ascii="Courier" w:hAnsi="Courier" w:cs="Arial"/>
+          <w:sz w:val="20"/>
         </w:rPr>
         <w:t>_________________</w:t>
       </w:r>
@@ -1497,62 +1657,70 @@
     <w:p>
       <w:pPr>
         <w:rPr>
-          <w:rFonts w:ascii="Arial" w:hAnsi="Arial" w:cs="Arial"/>
-          <w:b/>
-        </w:rPr>
-      </w:pPr>
-    </w:p>
-    <w:p>
-      <w:pPr>
-        <w:rPr>
-          <w:rFonts w:ascii="Arial" w:hAnsi="Arial" w:cs="Arial"/>
-          <w:b/>
-        </w:rPr>
-      </w:pPr>
-    </w:p>
-    <w:p>
-      <w:pPr>
-        <w:rPr>
-          <w:rFonts w:ascii="Arial" w:hAnsi="Arial" w:cs="Arial"/>
-          <w:b/>
-        </w:rPr>
-      </w:pPr>
-    </w:p>
-    <w:p>
-      <w:pPr>
-        <w:rPr>
-          <w:rFonts w:ascii="Arial" w:hAnsi="Arial" w:cs="Arial"/>
-          <w:b/>
-        </w:rPr>
-      </w:pPr>
-    </w:p>
-    <w:p>
-      <w:pPr>
-        <w:rPr>
-          <w:rFonts w:ascii="Arial" w:hAnsi="Arial" w:cs="Arial"/>
-          <w:b/>
-        </w:rPr>
-      </w:pPr>
-    </w:p>
-    <w:p>
-      <w:pPr>
-        <w:rPr>
-          <w:rFonts w:ascii="Arial" w:hAnsi="Arial" w:cs="Arial"/>
-          <w:b/>
-        </w:rPr>
-      </w:pPr>
-    </w:p>
-    <w:p>
-      <w:pPr>
-        <w:rPr>
-          <w:rFonts w:ascii="Arial" w:hAnsi="Arial" w:cs="Arial"/>
-          <w:b/>
-        </w:rPr>
-      </w:pPr>
-      <w:r>
-        <w:rPr>
-          <w:rFonts w:ascii="Arial" w:hAnsi="Arial" w:cs="Arial"/>
-          <w:b/>
+          <w:rFonts w:ascii="Courier" w:hAnsi="Courier" w:cs="Arial"/>
+          <w:b/>
+          <w:sz w:val="20"/>
+        </w:rPr>
+      </w:pPr>
+    </w:p>
+    <w:p>
+      <w:pPr>
+        <w:rPr>
+          <w:rFonts w:ascii="Courier" w:hAnsi="Courier" w:cs="Arial"/>
+          <w:b/>
+          <w:sz w:val="20"/>
+        </w:rPr>
+      </w:pPr>
+    </w:p>
+    <w:p>
+      <w:pPr>
+        <w:rPr>
+          <w:rFonts w:ascii="Courier" w:hAnsi="Courier" w:cs="Arial"/>
+          <w:b/>
+          <w:sz w:val="20"/>
+        </w:rPr>
+      </w:pPr>
+    </w:p>
+    <w:p>
+      <w:pPr>
+        <w:rPr>
+          <w:rFonts w:ascii="Courier" w:hAnsi="Courier" w:cs="Arial"/>
+          <w:b/>
+          <w:sz w:val="20"/>
+        </w:rPr>
+      </w:pPr>
+    </w:p>
+    <w:p>
+      <w:pPr>
+        <w:rPr>
+          <w:rFonts w:ascii="Courier" w:hAnsi="Courier" w:cs="Arial"/>
+          <w:b/>
+          <w:sz w:val="20"/>
+        </w:rPr>
+      </w:pPr>
+    </w:p>
+    <w:p>
+      <w:pPr>
+        <w:rPr>
+          <w:rFonts w:ascii="Courier" w:hAnsi="Courier" w:cs="Arial"/>
+          <w:b/>
+          <w:sz w:val="20"/>
+        </w:rPr>
+      </w:pPr>
+    </w:p>
+    <w:p>
+      <w:pPr>
+        <w:rPr>
+          <w:rFonts w:ascii="Courier" w:hAnsi="Courier" w:cs="Arial"/>
+          <w:b/>
+          <w:sz w:val="20"/>
+        </w:rPr>
+      </w:pPr>
+      <w:r>
+        <w:rPr>
+          <w:rFonts w:ascii="Courier" w:hAnsi="Courier" w:cs="Arial"/>
+          <w:b/>
+          <w:sz w:val="20"/>
         </w:rPr>
         <w:t>Temperature Sensor</w:t>
       </w:r>
@@ -1560,22 +1728,25 @@
     <w:p>
       <w:pPr>
         <w:rPr>
-          <w:rFonts w:ascii="Arial" w:hAnsi="Arial" w:cs="Arial"/>
-          <w:b/>
-        </w:rPr>
-      </w:pPr>
-    </w:p>
-    <w:p>
-      <w:pPr>
-        <w:rPr>
-          <w:rFonts w:ascii="Arial" w:hAnsi="Arial" w:cs="Arial"/>
-        </w:rPr>
-      </w:pPr>
-      <w:proofErr w:type="spellStart"/>
-      <w:proofErr w:type="gramStart"/>
-      <w:r>
-        <w:rPr>
-          <w:rFonts w:ascii="Arial" w:hAnsi="Arial" w:cs="Arial"/>
+          <w:rFonts w:ascii="Courier" w:hAnsi="Courier" w:cs="Arial"/>
+          <w:b/>
+          <w:sz w:val="20"/>
+        </w:rPr>
+      </w:pPr>
+    </w:p>
+    <w:p>
+      <w:pPr>
+        <w:rPr>
+          <w:rFonts w:ascii="Courier" w:hAnsi="Courier" w:cs="Arial"/>
+          <w:sz w:val="20"/>
+        </w:rPr>
+      </w:pPr>
+      <w:proofErr w:type="spellStart"/>
+      <w:proofErr w:type="gramStart"/>
+      <w:r>
+        <w:rPr>
+          <w:rFonts w:ascii="Courier" w:hAnsi="Courier" w:cs="Arial"/>
+          <w:sz w:val="20"/>
         </w:rPr>
         <w:t>int</w:t>
       </w:r>
@@ -1583,7 +1754,8 @@
       <w:proofErr w:type="gramEnd"/>
       <w:r>
         <w:rPr>
-          <w:rFonts w:ascii="Arial" w:hAnsi="Arial" w:cs="Arial"/>
+          <w:rFonts w:ascii="Courier" w:hAnsi="Courier" w:cs="Arial"/>
+          <w:sz w:val="20"/>
         </w:rPr>
         <w:t xml:space="preserve"> probe = A0;</w:t>
       </w:r>
@@ -1591,20 +1763,23 @@
     <w:p>
       <w:pPr>
         <w:rPr>
-          <w:rFonts w:ascii="Arial" w:hAnsi="Arial" w:cs="Arial"/>
-        </w:rPr>
-      </w:pPr>
-      <w:proofErr w:type="gramStart"/>
-      <w:r>
-        <w:rPr>
-          <w:rFonts w:ascii="Arial" w:hAnsi="Arial" w:cs="Arial"/>
+          <w:rFonts w:ascii="Courier" w:hAnsi="Courier" w:cs="Arial"/>
+          <w:sz w:val="20"/>
+        </w:rPr>
+      </w:pPr>
+      <w:proofErr w:type="gramStart"/>
+      <w:r>
+        <w:rPr>
+          <w:rFonts w:ascii="Courier" w:hAnsi="Courier" w:cs="Arial"/>
+          <w:sz w:val="20"/>
         </w:rPr>
         <w:t>double</w:t>
       </w:r>
       <w:proofErr w:type="gramEnd"/>
       <w:r>
         <w:rPr>
-          <w:rFonts w:ascii="Arial" w:hAnsi="Arial" w:cs="Arial"/>
+          <w:rFonts w:ascii="Courier" w:hAnsi="Courier" w:cs="Arial"/>
+          <w:sz w:val="20"/>
         </w:rPr>
         <w:t xml:space="preserve"> voltage = 0;</w:t>
       </w:r>
@@ -1612,34 +1787,39 @@
     <w:p>
       <w:pPr>
         <w:rPr>
-          <w:rFonts w:ascii="Arial" w:hAnsi="Arial" w:cs="Arial"/>
-        </w:rPr>
-      </w:pPr>
-      <w:proofErr w:type="gramStart"/>
-      <w:r>
-        <w:rPr>
-          <w:rFonts w:ascii="Arial" w:hAnsi="Arial" w:cs="Arial"/>
+          <w:rFonts w:ascii="Courier" w:hAnsi="Courier" w:cs="Arial"/>
+          <w:sz w:val="20"/>
+        </w:rPr>
+      </w:pPr>
+      <w:proofErr w:type="gramStart"/>
+      <w:r>
+        <w:rPr>
+          <w:rFonts w:ascii="Courier" w:hAnsi="Courier" w:cs="Arial"/>
+          <w:sz w:val="20"/>
         </w:rPr>
         <w:t>double</w:t>
       </w:r>
       <w:proofErr w:type="gramEnd"/>
       <w:r>
         <w:rPr>
-          <w:rFonts w:ascii="Arial" w:hAnsi="Arial" w:cs="Arial"/>
+          <w:rFonts w:ascii="Courier" w:hAnsi="Courier" w:cs="Arial"/>
+          <w:sz w:val="20"/>
         </w:rPr>
         <w:t xml:space="preserve"> </w:t>
       </w:r>
       <w:proofErr w:type="spellStart"/>
       <w:r>
         <w:rPr>
-          <w:rFonts w:ascii="Arial" w:hAnsi="Arial" w:cs="Arial"/>
+          <w:rFonts w:ascii="Courier" w:hAnsi="Courier" w:cs="Arial"/>
+          <w:sz w:val="20"/>
         </w:rPr>
         <w:t>celsius</w:t>
       </w:r>
       <w:proofErr w:type="spellEnd"/>
       <w:r>
         <w:rPr>
-          <w:rFonts w:ascii="Arial" w:hAnsi="Arial" w:cs="Arial"/>
+          <w:rFonts w:ascii="Courier" w:hAnsi="Courier" w:cs="Arial"/>
+          <w:sz w:val="20"/>
         </w:rPr>
         <w:t xml:space="preserve"> = 0;</w:t>
       </w:r>
@@ -1647,34 +1827,39 @@
     <w:p>
       <w:pPr>
         <w:rPr>
-          <w:rFonts w:ascii="Arial" w:hAnsi="Arial" w:cs="Arial"/>
-        </w:rPr>
-      </w:pPr>
-      <w:proofErr w:type="gramStart"/>
-      <w:r>
-        <w:rPr>
-          <w:rFonts w:ascii="Arial" w:hAnsi="Arial" w:cs="Arial"/>
+          <w:rFonts w:ascii="Courier" w:hAnsi="Courier" w:cs="Arial"/>
+          <w:sz w:val="20"/>
+        </w:rPr>
+      </w:pPr>
+      <w:proofErr w:type="gramStart"/>
+      <w:r>
+        <w:rPr>
+          <w:rFonts w:ascii="Courier" w:hAnsi="Courier" w:cs="Arial"/>
+          <w:sz w:val="20"/>
         </w:rPr>
         <w:t>double</w:t>
       </w:r>
       <w:proofErr w:type="gramEnd"/>
       <w:r>
         <w:rPr>
-          <w:rFonts w:ascii="Arial" w:hAnsi="Arial" w:cs="Arial"/>
+          <w:rFonts w:ascii="Courier" w:hAnsi="Courier" w:cs="Arial"/>
+          <w:sz w:val="20"/>
         </w:rPr>
         <w:t xml:space="preserve"> </w:t>
       </w:r>
       <w:proofErr w:type="spellStart"/>
       <w:r>
         <w:rPr>
-          <w:rFonts w:ascii="Arial" w:hAnsi="Arial" w:cs="Arial"/>
+          <w:rFonts w:ascii="Courier" w:hAnsi="Courier" w:cs="Arial"/>
+          <w:sz w:val="20"/>
         </w:rPr>
         <w:t>fahrenheit</w:t>
       </w:r>
       <w:proofErr w:type="spellEnd"/>
       <w:r>
         <w:rPr>
-          <w:rFonts w:ascii="Arial" w:hAnsi="Arial" w:cs="Arial"/>
+          <w:rFonts w:ascii="Courier" w:hAnsi="Courier" w:cs="Arial"/>
+          <w:sz w:val="20"/>
         </w:rPr>
         <w:t xml:space="preserve"> = 0;</w:t>
       </w:r>
@@ -1682,27 +1867,31 @@
     <w:p>
       <w:pPr>
         <w:rPr>
-          <w:rFonts w:ascii="Arial" w:hAnsi="Arial" w:cs="Arial"/>
-        </w:rPr>
-      </w:pPr>
-    </w:p>
-    <w:p>
-      <w:pPr>
-        <w:rPr>
-          <w:rFonts w:ascii="Arial" w:hAnsi="Arial" w:cs="Arial"/>
-        </w:rPr>
-      </w:pPr>
-      <w:proofErr w:type="gramStart"/>
-      <w:r>
-        <w:rPr>
-          <w:rFonts w:ascii="Arial" w:hAnsi="Arial" w:cs="Arial"/>
+          <w:rFonts w:ascii="Courier" w:hAnsi="Courier" w:cs="Arial"/>
+          <w:sz w:val="20"/>
+        </w:rPr>
+      </w:pPr>
+    </w:p>
+    <w:p>
+      <w:pPr>
+        <w:rPr>
+          <w:rFonts w:ascii="Courier" w:hAnsi="Courier" w:cs="Arial"/>
+          <w:sz w:val="20"/>
+        </w:rPr>
+      </w:pPr>
+      <w:proofErr w:type="gramStart"/>
+      <w:r>
+        <w:rPr>
+          <w:rFonts w:ascii="Courier" w:hAnsi="Courier" w:cs="Arial"/>
+          <w:sz w:val="20"/>
         </w:rPr>
         <w:t>void</w:t>
       </w:r>
       <w:proofErr w:type="gramEnd"/>
       <w:r>
         <w:rPr>
-          <w:rFonts w:ascii="Arial" w:hAnsi="Arial" w:cs="Arial"/>
+          <w:rFonts w:ascii="Courier" w:hAnsi="Courier" w:cs="Arial"/>
+          <w:sz w:val="20"/>
         </w:rPr>
         <w:t xml:space="preserve"> setup()</w:t>
       </w:r>
@@ -1710,12 +1899,14 @@
     <w:p>
       <w:pPr>
         <w:rPr>
-          <w:rFonts w:ascii="Arial" w:hAnsi="Arial" w:cs="Arial"/>
-        </w:rPr>
-      </w:pPr>
-      <w:r>
-        <w:rPr>
-          <w:rFonts w:ascii="Arial" w:hAnsi="Arial" w:cs="Arial"/>
+          <w:rFonts w:ascii="Courier" w:hAnsi="Courier" w:cs="Arial"/>
+          <w:sz w:val="20"/>
+        </w:rPr>
+      </w:pPr>
+      <w:r>
+        <w:rPr>
+          <w:rFonts w:ascii="Courier" w:hAnsi="Courier" w:cs="Arial"/>
+          <w:sz w:val="20"/>
         </w:rPr>
         <w:t>{</w:t>
       </w:r>
@@ -1723,19 +1914,22 @@
     <w:p>
       <w:pPr>
         <w:rPr>
-          <w:rFonts w:ascii="Arial" w:hAnsi="Arial" w:cs="Arial"/>
-        </w:rPr>
-      </w:pPr>
-      <w:r>
-        <w:rPr>
-          <w:rFonts w:ascii="Arial" w:hAnsi="Arial" w:cs="Arial"/>
+          <w:rFonts w:ascii="Courier" w:hAnsi="Courier" w:cs="Arial"/>
+          <w:sz w:val="20"/>
+        </w:rPr>
+      </w:pPr>
+      <w:r>
+        <w:rPr>
+          <w:rFonts w:ascii="Courier" w:hAnsi="Courier" w:cs="Arial"/>
+          <w:sz w:val="20"/>
         </w:rPr>
         <w:tab/>
       </w:r>
       <w:proofErr w:type="spellStart"/>
       <w:r>
         <w:rPr>
-          <w:rFonts w:ascii="Arial" w:hAnsi="Arial" w:cs="Arial"/>
+          <w:rFonts w:ascii="Courier" w:hAnsi="Courier" w:cs="Arial"/>
+          <w:sz w:val="20"/>
         </w:rPr>
         <w:t>Serial.begin</w:t>
       </w:r>
@@ -1743,14 +1937,16 @@
       <w:proofErr w:type="gramStart"/>
       <w:r>
         <w:rPr>
-          <w:rFonts w:ascii="Arial" w:hAnsi="Arial" w:cs="Arial"/>
+          <w:rFonts w:ascii="Courier" w:hAnsi="Courier" w:cs="Arial"/>
+          <w:sz w:val="20"/>
         </w:rPr>
         <w:t>( 9600</w:t>
       </w:r>
       <w:proofErr w:type="gramEnd"/>
       <w:r>
         <w:rPr>
-          <w:rFonts w:ascii="Arial" w:hAnsi="Arial" w:cs="Arial"/>
+          <w:rFonts w:ascii="Courier" w:hAnsi="Courier" w:cs="Arial"/>
+          <w:sz w:val="20"/>
         </w:rPr>
         <w:t xml:space="preserve"> );</w:t>
       </w:r>
@@ -1758,12 +1954,14 @@
     <w:p>
       <w:pPr>
         <w:rPr>
-          <w:rFonts w:ascii="Arial" w:hAnsi="Arial" w:cs="Arial"/>
-        </w:rPr>
-      </w:pPr>
-      <w:r>
-        <w:rPr>
-          <w:rFonts w:ascii="Arial" w:hAnsi="Arial" w:cs="Arial"/>
+          <w:rFonts w:ascii="Courier" w:hAnsi="Courier" w:cs="Arial"/>
+          <w:sz w:val="20"/>
+        </w:rPr>
+      </w:pPr>
+      <w:r>
+        <w:rPr>
+          <w:rFonts w:ascii="Courier" w:hAnsi="Courier" w:cs="Arial"/>
+          <w:sz w:val="20"/>
         </w:rPr>
         <w:tab/>
       </w:r>
@@ -1771,7 +1969,8 @@
       <w:proofErr w:type="gramStart"/>
       <w:r>
         <w:rPr>
-          <w:rFonts w:ascii="Arial" w:hAnsi="Arial" w:cs="Arial"/>
+          <w:rFonts w:ascii="Courier" w:hAnsi="Courier" w:cs="Arial"/>
+          <w:sz w:val="20"/>
         </w:rPr>
         <w:t>pinMode</w:t>
       </w:r>
@@ -1779,7 +1978,8 @@
       <w:proofErr w:type="gramEnd"/>
       <w:r>
         <w:rPr>
-          <w:rFonts w:ascii="Arial" w:hAnsi="Arial" w:cs="Arial"/>
+          <w:rFonts w:ascii="Courier" w:hAnsi="Courier" w:cs="Arial"/>
+          <w:sz w:val="20"/>
         </w:rPr>
         <w:t>( probe, INPUT );</w:t>
       </w:r>
@@ -1787,12 +1987,14 @@
     <w:p>
       <w:pPr>
         <w:rPr>
-          <w:rFonts w:ascii="Arial" w:hAnsi="Arial" w:cs="Arial"/>
-        </w:rPr>
-      </w:pPr>
-      <w:r>
-        <w:rPr>
-          <w:rFonts w:ascii="Arial" w:hAnsi="Arial" w:cs="Arial"/>
+          <w:rFonts w:ascii="Courier" w:hAnsi="Courier" w:cs="Arial"/>
+          <w:sz w:val="20"/>
+        </w:rPr>
+      </w:pPr>
+      <w:r>
+        <w:rPr>
+          <w:rFonts w:ascii="Courier" w:hAnsi="Courier" w:cs="Arial"/>
+          <w:sz w:val="20"/>
         </w:rPr>
         <w:t>}</w:t>
       </w:r>
@@ -1800,27 +2002,31 @@
     <w:p>
       <w:pPr>
         <w:rPr>
-          <w:rFonts w:ascii="Arial" w:hAnsi="Arial" w:cs="Arial"/>
-        </w:rPr>
-      </w:pPr>
-    </w:p>
-    <w:p>
-      <w:pPr>
-        <w:rPr>
-          <w:rFonts w:ascii="Arial" w:hAnsi="Arial" w:cs="Arial"/>
-        </w:rPr>
-      </w:pPr>
-      <w:proofErr w:type="gramStart"/>
-      <w:r>
-        <w:rPr>
-          <w:rFonts w:ascii="Arial" w:hAnsi="Arial" w:cs="Arial"/>
+          <w:rFonts w:ascii="Courier" w:hAnsi="Courier" w:cs="Arial"/>
+          <w:sz w:val="20"/>
+        </w:rPr>
+      </w:pPr>
+    </w:p>
+    <w:p>
+      <w:pPr>
+        <w:rPr>
+          <w:rFonts w:ascii="Courier" w:hAnsi="Courier" w:cs="Arial"/>
+          <w:sz w:val="20"/>
+        </w:rPr>
+      </w:pPr>
+      <w:proofErr w:type="gramStart"/>
+      <w:r>
+        <w:rPr>
+          <w:rFonts w:ascii="Courier" w:hAnsi="Courier" w:cs="Arial"/>
+          <w:sz w:val="20"/>
         </w:rPr>
         <w:t>void</w:t>
       </w:r>
       <w:proofErr w:type="gramEnd"/>
       <w:r>
         <w:rPr>
-          <w:rFonts w:ascii="Arial" w:hAnsi="Arial" w:cs="Arial"/>
+          <w:rFonts w:ascii="Courier" w:hAnsi="Courier" w:cs="Arial"/>
+          <w:sz w:val="20"/>
         </w:rPr>
         <w:t xml:space="preserve"> loop()</w:t>
       </w:r>
@@ -1828,12 +2034,14 @@
     <w:p>
       <w:pPr>
         <w:rPr>
-          <w:rFonts w:ascii="Arial" w:hAnsi="Arial" w:cs="Arial"/>
-        </w:rPr>
-      </w:pPr>
-      <w:r>
-        <w:rPr>
-          <w:rFonts w:ascii="Arial" w:hAnsi="Arial" w:cs="Arial"/>
+          <w:rFonts w:ascii="Courier" w:hAnsi="Courier" w:cs="Arial"/>
+          <w:sz w:val="20"/>
+        </w:rPr>
+      </w:pPr>
+      <w:r>
+        <w:rPr>
+          <w:rFonts w:ascii="Courier" w:hAnsi="Courier" w:cs="Arial"/>
+          <w:sz w:val="20"/>
         </w:rPr>
         <w:t>{</w:t>
       </w:r>
@@ -1841,40 +2049,46 @@
     <w:p>
       <w:pPr>
         <w:rPr>
-          <w:rFonts w:ascii="Arial" w:hAnsi="Arial" w:cs="Arial"/>
-        </w:rPr>
-      </w:pPr>
-      <w:r>
-        <w:rPr>
-          <w:rFonts w:ascii="Arial" w:hAnsi="Arial" w:cs="Arial"/>
+          <w:rFonts w:ascii="Courier" w:hAnsi="Courier" w:cs="Arial"/>
+          <w:sz w:val="20"/>
+        </w:rPr>
+      </w:pPr>
+      <w:r>
+        <w:rPr>
+          <w:rFonts w:ascii="Courier" w:hAnsi="Courier" w:cs="Arial"/>
+          <w:sz w:val="20"/>
         </w:rPr>
         <w:tab/>
       </w:r>
       <w:proofErr w:type="gramStart"/>
       <w:r>
         <w:rPr>
-          <w:rFonts w:ascii="Arial" w:hAnsi="Arial" w:cs="Arial"/>
+          <w:rFonts w:ascii="Courier" w:hAnsi="Courier" w:cs="Arial"/>
+          <w:sz w:val="20"/>
         </w:rPr>
         <w:t>voltage</w:t>
       </w:r>
       <w:proofErr w:type="gramEnd"/>
       <w:r>
         <w:rPr>
-          <w:rFonts w:ascii="Arial" w:hAnsi="Arial" w:cs="Arial"/>
+          <w:rFonts w:ascii="Courier" w:hAnsi="Courier" w:cs="Arial"/>
+          <w:sz w:val="20"/>
         </w:rPr>
         <w:t xml:space="preserve"> = 5 * ( </w:t>
       </w:r>
       <w:proofErr w:type="spellStart"/>
       <w:r>
         <w:rPr>
-          <w:rFonts w:ascii="Arial" w:hAnsi="Arial" w:cs="Arial"/>
+          <w:rFonts w:ascii="Courier" w:hAnsi="Courier" w:cs="Arial"/>
+          <w:sz w:val="20"/>
         </w:rPr>
         <w:t>analogRead</w:t>
       </w:r>
       <w:proofErr w:type="spellEnd"/>
       <w:r>
         <w:rPr>
-          <w:rFonts w:ascii="Arial" w:hAnsi="Arial" w:cs="Arial"/>
+          <w:rFonts w:ascii="Courier" w:hAnsi="Courier" w:cs="Arial"/>
+          <w:sz w:val="20"/>
         </w:rPr>
         <w:t>( probe ) / 1024.0 );</w:t>
       </w:r>
@@ -1882,12 +2096,14 @@
     <w:p>
       <w:pPr>
         <w:rPr>
-          <w:rFonts w:ascii="Arial" w:hAnsi="Arial" w:cs="Arial"/>
-        </w:rPr>
-      </w:pPr>
-      <w:r>
-        <w:rPr>
-          <w:rFonts w:ascii="Arial" w:hAnsi="Arial" w:cs="Arial"/>
+          <w:rFonts w:ascii="Courier" w:hAnsi="Courier" w:cs="Arial"/>
+          <w:sz w:val="20"/>
+        </w:rPr>
+      </w:pPr>
+      <w:r>
+        <w:rPr>
+          <w:rFonts w:ascii="Courier" w:hAnsi="Courier" w:cs="Arial"/>
+          <w:sz w:val="20"/>
         </w:rPr>
         <w:tab/>
       </w:r>
@@ -1895,7 +2111,8 @@
       <w:proofErr w:type="gramStart"/>
       <w:r>
         <w:rPr>
-          <w:rFonts w:ascii="Arial" w:hAnsi="Arial" w:cs="Arial"/>
+          <w:rFonts w:ascii="Courier" w:hAnsi="Courier" w:cs="Arial"/>
+          <w:sz w:val="20"/>
         </w:rPr>
         <w:t>celsius</w:t>
       </w:r>
@@ -1903,7 +2120,8 @@
       <w:proofErr w:type="gramEnd"/>
       <w:r>
         <w:rPr>
-          <w:rFonts w:ascii="Arial" w:hAnsi="Arial" w:cs="Arial"/>
+          <w:rFonts w:ascii="Courier" w:hAnsi="Courier" w:cs="Arial"/>
+          <w:sz w:val="20"/>
         </w:rPr>
         <w:t xml:space="preserve"> = ( voltage -.5 ) * 100;</w:t>
       </w:r>
@@ -1911,12 +2129,14 @@
     <w:p>
       <w:pPr>
         <w:rPr>
-          <w:rFonts w:ascii="Arial" w:hAnsi="Arial" w:cs="Arial"/>
-        </w:rPr>
-      </w:pPr>
-      <w:r>
-        <w:rPr>
-          <w:rFonts w:ascii="Arial" w:hAnsi="Arial" w:cs="Arial"/>
+          <w:rFonts w:ascii="Courier" w:hAnsi="Courier" w:cs="Arial"/>
+          <w:sz w:val="20"/>
+        </w:rPr>
+      </w:pPr>
+      <w:r>
+        <w:rPr>
+          <w:rFonts w:ascii="Courier" w:hAnsi="Courier" w:cs="Arial"/>
+          <w:sz w:val="20"/>
         </w:rPr>
         <w:tab/>
       </w:r>
@@ -1924,7 +2144,8 @@
       <w:proofErr w:type="gramStart"/>
       <w:r>
         <w:rPr>
-          <w:rFonts w:ascii="Arial" w:hAnsi="Arial" w:cs="Arial"/>
+          <w:rFonts w:ascii="Courier" w:hAnsi="Courier" w:cs="Arial"/>
+          <w:sz w:val="20"/>
         </w:rPr>
         <w:t>fahrenheit</w:t>
       </w:r>
@@ -1932,21 +2153,24 @@
       <w:proofErr w:type="gramEnd"/>
       <w:r>
         <w:rPr>
-          <w:rFonts w:ascii="Arial" w:hAnsi="Arial" w:cs="Arial"/>
+          <w:rFonts w:ascii="Courier" w:hAnsi="Courier" w:cs="Arial"/>
+          <w:sz w:val="20"/>
         </w:rPr>
         <w:t xml:space="preserve"> = </w:t>
       </w:r>
       <w:proofErr w:type="spellStart"/>
       <w:r>
         <w:rPr>
-          <w:rFonts w:ascii="Arial" w:hAnsi="Arial" w:cs="Arial"/>
+          <w:rFonts w:ascii="Courier" w:hAnsi="Courier" w:cs="Arial"/>
+          <w:sz w:val="20"/>
         </w:rPr>
         <w:t>celsius</w:t>
       </w:r>
       <w:proofErr w:type="spellEnd"/>
       <w:r>
         <w:rPr>
-          <w:rFonts w:ascii="Arial" w:hAnsi="Arial" w:cs="Arial"/>
+          <w:rFonts w:ascii="Courier" w:hAnsi="Courier" w:cs="Arial"/>
+          <w:sz w:val="20"/>
         </w:rPr>
         <w:t xml:space="preserve"> * ( 9 / 5.0 ) + 32;</w:t>
       </w:r>
@@ -1954,19 +2178,22 @@
     <w:p>
       <w:pPr>
         <w:rPr>
-          <w:rFonts w:ascii="Arial" w:hAnsi="Arial" w:cs="Arial"/>
-        </w:rPr>
-      </w:pPr>
-      <w:r>
-        <w:rPr>
-          <w:rFonts w:ascii="Arial" w:hAnsi="Arial" w:cs="Arial"/>
+          <w:rFonts w:ascii="Courier" w:hAnsi="Courier" w:cs="Arial"/>
+          <w:sz w:val="20"/>
+        </w:rPr>
+      </w:pPr>
+      <w:r>
+        <w:rPr>
+          <w:rFonts w:ascii="Courier" w:hAnsi="Courier" w:cs="Arial"/>
+          <w:sz w:val="20"/>
         </w:rPr>
         <w:tab/>
       </w:r>
       <w:proofErr w:type="spellStart"/>
       <w:r>
         <w:rPr>
-          <w:rFonts w:ascii="Arial" w:hAnsi="Arial" w:cs="Arial"/>
+          <w:rFonts w:ascii="Courier" w:hAnsi="Courier" w:cs="Arial"/>
+          <w:sz w:val="20"/>
         </w:rPr>
         <w:t>Serial.println</w:t>
       </w:r>
@@ -1974,14 +2201,16 @@
       <w:proofErr w:type="gramStart"/>
       <w:r>
         <w:rPr>
-          <w:rFonts w:ascii="Arial" w:hAnsi="Arial" w:cs="Arial"/>
+          <w:rFonts w:ascii="Courier" w:hAnsi="Courier" w:cs="Arial"/>
+          <w:sz w:val="20"/>
         </w:rPr>
         <w:t xml:space="preserve">( </w:t>
       </w:r>
       <w:proofErr w:type="spellStart"/>
       <w:r>
         <w:rPr>
-          <w:rFonts w:ascii="Arial" w:hAnsi="Arial" w:cs="Arial"/>
+          <w:rFonts w:ascii="Courier" w:hAnsi="Courier" w:cs="Arial"/>
+          <w:sz w:val="20"/>
         </w:rPr>
         <w:t>fahrenheit</w:t>
       </w:r>
@@ -1989,7 +2218,8 @@
       <w:proofErr w:type="gramEnd"/>
       <w:r>
         <w:rPr>
-          <w:rFonts w:ascii="Arial" w:hAnsi="Arial" w:cs="Arial"/>
+          <w:rFonts w:ascii="Courier" w:hAnsi="Courier" w:cs="Arial"/>
+          <w:sz w:val="20"/>
         </w:rPr>
         <w:t xml:space="preserve"> );</w:t>
       </w:r>
@@ -1997,12 +2227,14 @@
     <w:p>
       <w:pPr>
         <w:rPr>
-          <w:rFonts w:ascii="Arial" w:hAnsi="Arial" w:cs="Arial"/>
-        </w:rPr>
-      </w:pPr>
-      <w:r>
-        <w:rPr>
-          <w:rFonts w:ascii="Arial" w:hAnsi="Arial" w:cs="Arial"/>
+          <w:rFonts w:ascii="Courier" w:hAnsi="Courier" w:cs="Arial"/>
+          <w:sz w:val="20"/>
+        </w:rPr>
+      </w:pPr>
+      <w:r>
+        <w:rPr>
+          <w:rFonts w:ascii="Courier" w:hAnsi="Courier" w:cs="Arial"/>
+          <w:sz w:val="20"/>
         </w:rPr>
         <w:t>}</w:t>
       </w:r>
@@ -2010,23 +2242,26 @@
     <w:p>
       <w:pPr>
         <w:rPr>
-          <w:rFonts w:ascii="Arial" w:hAnsi="Arial" w:cs="Arial"/>
-          <w:b/>
-        </w:rPr>
-      </w:pPr>
-    </w:p>
-    <w:p>
-      <w:pPr>
-        <w:rPr>
-          <w:rFonts w:ascii="Arial" w:hAnsi="Arial" w:cs="Arial"/>
-          <w:b/>
-        </w:rPr>
-      </w:pPr>
-      <w:r>
-        <w:rPr>
-          <w:rFonts w:ascii="Arial" w:hAnsi="Arial" w:cs="Arial"/>
+          <w:rFonts w:ascii="Courier" w:hAnsi="Courier" w:cs="Arial"/>
+          <w:b/>
+          <w:sz w:val="20"/>
+        </w:rPr>
+      </w:pPr>
+    </w:p>
+    <w:p>
+      <w:pPr>
+        <w:rPr>
+          <w:rFonts w:ascii="Courier" w:hAnsi="Courier" w:cs="Arial"/>
+          <w:b/>
+          <w:sz w:val="16"/>
+        </w:rPr>
+      </w:pPr>
+      <w:r>
+        <w:rPr>
+          <w:rFonts w:ascii="Courier" w:hAnsi="Courier" w:cs="Arial"/>
           <w:b/>
           <w:noProof/>
+          <w:sz w:val="16"/>
         </w:rPr>
         <w:drawing>
           <wp:inline distT="0" distB="0" distL="0" distR="0" wp14:anchorId="6DDF8A38" wp14:editId="666D325D">
@@ -2987,7 +3222,7 @@
 </file>
 
 <file path=customXml/itemProps1.xml><?xml version="1.0" encoding="utf-8"?>
-<ds:datastoreItem xmlns:ds="http://schemas.openxmlformats.org/officeDocument/2006/customXml" ds:itemID="{164C0982-7033-784B-BB94-7BC136351EB2}">
+<ds:datastoreItem xmlns:ds="http://schemas.openxmlformats.org/officeDocument/2006/customXml" ds:itemID="{C0380791-60E8-E64A-9521-FD90BD8693FD}">
   <ds:schemaRefs>
     <ds:schemaRef ds:uri="http://schemas.openxmlformats.org/officeDocument/2006/bibliography"/>
   </ds:schemaRefs>

</xml_diff>